<commit_message>
Enhance project structure by adding build instructions, updating .gitignore to include build and distribution directories, and modifying main.py for PyInstaller compatibility. Introduce new spec files for optimized builds and remove outdated documentation files.
</commit_message>
<xml_diff>
--- a/docs/Курсач_py.docx
+++ b/docs/Курсач_py.docx
@@ -880,7 +880,31 @@
           <w:lang w:eastAsia="zh-CN" w:bidi="hi-IN"/>
           <w14:ligatures w14:val="none"/>
         </w:rPr>
+        <w:t xml:space="preserve">   </w:t>
+      </w:r>
+      <w:r>
+        <w:rPr>
+          <w:rFonts w:ascii="Times New Roman" w:eastAsia="Times New Roman" w:hAnsi="Times New Roman" w:cs="Times New Roman"/>
+          <w:kern w:val="0"/>
+          <w:sz w:val="28"/>
+          <w:szCs w:val="28"/>
+          <w:u w:val="single"/>
+          <w:lang w:eastAsia="zh-CN" w:bidi="hi-IN"/>
+          <w14:ligatures w14:val="none"/>
+        </w:rPr>
         <w:t>старший преподаватель</w:t>
+      </w:r>
+      <w:r>
+        <w:rPr>
+          <w:rFonts w:ascii="Times New Roman" w:eastAsia="Times New Roman" w:hAnsi="Times New Roman" w:cs="Times New Roman"/>
+          <w:kern w:val="0"/>
+          <w:sz w:val="28"/>
+          <w:szCs w:val="28"/>
+          <w:u w:val="single"/>
+          <w:lang w:eastAsia="zh-CN" w:bidi="hi-IN"/>
+          <w14:ligatures w14:val="none"/>
+        </w:rPr>
+        <w:t xml:space="preserve">   </w:t>
       </w:r>
       <w:r>
         <w:rPr>
@@ -1214,6 +1238,7 @@
           <w14:ligatures w14:val="none"/>
         </w:rPr>
       </w:pPr>
+      <w:proofErr w:type="gramStart"/>
       <w:r>
         <w:rPr>
           <w:rFonts w:ascii="Times New Roman" w:eastAsia="Times New Roman" w:hAnsi="Times New Roman" w:cs="Times New Roman"/>
@@ -1223,19 +1248,19 @@
           <w:lang w:eastAsia="zh-CN" w:bidi="hi-IN"/>
           <w14:ligatures w14:val="none"/>
         </w:rPr>
-        <w:t>«___</w:t>
-      </w:r>
-      <w:proofErr w:type="gramStart"/>
+        <w:t>«</w:t>
+      </w:r>
       <w:r>
         <w:rPr>
           <w:rFonts w:ascii="Times New Roman" w:eastAsia="Times New Roman" w:hAnsi="Times New Roman" w:cs="Times New Roman"/>
           <w:kern w:val="0"/>
           <w:sz w:val="28"/>
           <w:szCs w:val="28"/>
+          <w:u w:val="single"/>
           <w:lang w:eastAsia="zh-CN" w:bidi="hi-IN"/>
           <w14:ligatures w14:val="none"/>
         </w:rPr>
-        <w:t>_ »</w:t>
+        <w:t xml:space="preserve">  </w:t>
       </w:r>
       <w:proofErr w:type="gramEnd"/>
       <w:r>
@@ -1244,10 +1269,11 @@
           <w:kern w:val="0"/>
           <w:sz w:val="28"/>
           <w:szCs w:val="28"/>
+          <w:u w:val="single"/>
           <w:lang w:eastAsia="zh-CN" w:bidi="hi-IN"/>
           <w14:ligatures w14:val="none"/>
         </w:rPr>
-        <w:t>__________ 202</w:t>
+        <w:t xml:space="preserve">       </w:t>
       </w:r>
       <w:r>
         <w:rPr>
@@ -1258,7 +1284,7 @@
           <w:lang w:eastAsia="zh-CN" w:bidi="hi-IN"/>
           <w14:ligatures w14:val="none"/>
         </w:rPr>
-        <w:t>5</w:t>
+        <w:t>»</w:t>
       </w:r>
       <w:r>
         <w:rPr>
@@ -1266,10 +1292,35 @@
           <w:kern w:val="0"/>
           <w:sz w:val="28"/>
           <w:szCs w:val="28"/>
+          <w:u w:val="single"/>
           <w:lang w:eastAsia="zh-CN" w:bidi="hi-IN"/>
           <w14:ligatures w14:val="none"/>
         </w:rPr>
-        <w:t xml:space="preserve"> г . ____________________</w:t>
+        <w:t xml:space="preserve">                     </w:t>
+      </w:r>
+      <w:r>
+        <w:rPr>
+          <w:rFonts w:ascii="Times New Roman" w:eastAsia="Times New Roman" w:hAnsi="Times New Roman" w:cs="Times New Roman"/>
+          <w:kern w:val="0"/>
+          <w:sz w:val="28"/>
+          <w:szCs w:val="28"/>
+          <w:u w:val="single"/>
+          <w:lang w:eastAsia="zh-CN" w:bidi="hi-IN"/>
+          <w14:ligatures w14:val="none"/>
+        </w:rPr>
+        <w:t xml:space="preserve"> 2025 г .</w:t>
+      </w:r>
+      <w:r>
+        <w:rPr>
+          <w:rFonts w:ascii="Times New Roman" w:eastAsia="Times New Roman" w:hAnsi="Times New Roman" w:cs="Times New Roman"/>
+          <w:kern w:val="0"/>
+          <w:sz w:val="28"/>
+          <w:szCs w:val="28"/>
+          <w:u w:val="single"/>
+          <w:lang w:eastAsia="zh-CN" w:bidi="hi-IN"/>
+          <w14:ligatures w14:val="none"/>
+        </w:rPr>
+        <w:t xml:space="preserve">                                         </w:t>
       </w:r>
     </w:p>
     <w:p>
@@ -1457,9 +1508,13 @@
     <w:sdt>
       <w:sdtPr>
         <w:rPr>
-          <w:rFonts w:ascii="Times New Roman" w:hAnsi="Times New Roman" w:cs="Times New Roman"/>
-          <w:sz w:val="28"/>
-          <w:szCs w:val="28"/>
+          <w:rFonts w:ascii="Times New Roman" w:eastAsiaTheme="minorHAnsi" w:hAnsi="Times New Roman" w:cs="Times New Roman"/>
+          <w:color w:val="auto"/>
+          <w:kern w:val="2"/>
+          <w:sz w:val="28"/>
+          <w:szCs w:val="28"/>
+          <w:lang w:eastAsia="en-US"/>
+          <w14:ligatures w14:val="standardContextual"/>
         </w:rPr>
         <w:id w:val="-1492015944"/>
         <w:docPartObj>
@@ -1469,13 +1524,8 @@
       </w:sdtPr>
       <w:sdtEndPr>
         <w:rPr>
-          <w:rFonts w:eastAsiaTheme="minorHAnsi"/>
           <w:b/>
           <w:bCs/>
-          <w:color w:val="auto"/>
-          <w:kern w:val="2"/>
-          <w:lang w:eastAsia="en-US"/>
-          <w14:ligatures w14:val="standardContextual"/>
         </w:rPr>
       </w:sdtEndPr>
       <w:sdtContent>
@@ -1511,7 +1561,6 @@
             <w:tabs>
               <w:tab w:val="right" w:leader="dot" w:pos="9345"/>
             </w:tabs>
-            <w:spacing w:line="276" w:lineRule="auto"/>
             <w:rPr>
               <w:rFonts w:ascii="Times New Roman" w:eastAsiaTheme="minorEastAsia" w:hAnsi="Times New Roman" w:cs="Times New Roman"/>
               <w:noProof/>
@@ -1544,7 +1593,7 @@
             </w:rPr>
             <w:fldChar w:fldCharType="separate"/>
           </w:r>
-          <w:hyperlink w:anchor="_Toc209144259" w:history="1">
+          <w:hyperlink w:anchor="_Toc209374396" w:history="1">
             <w:r>
               <w:rPr>
                 <w:rStyle w:val="af0"/>
@@ -1583,7 +1632,7 @@
                 <w:sz w:val="28"/>
                 <w:szCs w:val="28"/>
               </w:rPr>
-              <w:instrText xml:space="preserve"> PAGEREF _Toc209144259 \h </w:instrText>
+              <w:instrText xml:space="preserve"> PAGEREF _Toc209374396 \h </w:instrText>
             </w:r>
             <w:r>
               <w:rPr>
@@ -1632,7 +1681,6 @@
             <w:tabs>
               <w:tab w:val="right" w:leader="dot" w:pos="9345"/>
             </w:tabs>
-            <w:spacing w:line="276" w:lineRule="auto"/>
             <w:rPr>
               <w:rFonts w:ascii="Times New Roman" w:eastAsiaTheme="minorEastAsia" w:hAnsi="Times New Roman" w:cs="Times New Roman"/>
               <w:noProof/>
@@ -1641,7 +1689,7 @@
               <w:lang w:eastAsia="ru-RU"/>
             </w:rPr>
           </w:pPr>
-          <w:hyperlink w:anchor="_Toc209144260" w:history="1">
+          <w:hyperlink w:anchor="_Toc209374397" w:history="1">
             <w:r>
               <w:rPr>
                 <w:rStyle w:val="af0"/>
@@ -1680,7 +1728,7 @@
                 <w:sz w:val="28"/>
                 <w:szCs w:val="28"/>
               </w:rPr>
-              <w:instrText xml:space="preserve"> PAGEREF _Toc209144260 \h </w:instrText>
+              <w:instrText xml:space="preserve"> PAGEREF _Toc209374397 \h </w:instrText>
             </w:r>
             <w:r>
               <w:rPr>
@@ -1729,7 +1777,6 @@
             <w:tabs>
               <w:tab w:val="right" w:leader="dot" w:pos="9345"/>
             </w:tabs>
-            <w:spacing w:line="276" w:lineRule="auto"/>
             <w:rPr>
               <w:rFonts w:ascii="Times New Roman" w:eastAsiaTheme="minorEastAsia" w:hAnsi="Times New Roman" w:cs="Times New Roman"/>
               <w:noProof/>
@@ -1738,7 +1785,7 @@
               <w:lang w:eastAsia="ru-RU"/>
             </w:rPr>
           </w:pPr>
-          <w:hyperlink w:anchor="_Toc209144261" w:history="1">
+          <w:hyperlink w:anchor="_Toc209374398" w:history="1">
             <w:r>
               <w:rPr>
                 <w:rStyle w:val="af0"/>
@@ -1777,7 +1824,7 @@
                 <w:sz w:val="28"/>
                 <w:szCs w:val="28"/>
               </w:rPr>
-              <w:instrText xml:space="preserve"> PAGEREF _Toc209144261 \h </w:instrText>
+              <w:instrText xml:space="preserve"> PAGEREF _Toc209374398 \h </w:instrText>
             </w:r>
             <w:r>
               <w:rPr>
@@ -1826,7 +1873,6 @@
             <w:tabs>
               <w:tab w:val="right" w:leader="dot" w:pos="9345"/>
             </w:tabs>
-            <w:spacing w:line="276" w:lineRule="auto"/>
             <w:rPr>
               <w:rFonts w:ascii="Times New Roman" w:eastAsiaTheme="minorEastAsia" w:hAnsi="Times New Roman" w:cs="Times New Roman"/>
               <w:noProof/>
@@ -1835,7 +1881,7 @@
               <w:lang w:eastAsia="ru-RU"/>
             </w:rPr>
           </w:pPr>
-          <w:hyperlink w:anchor="_Toc209144262" w:history="1">
+          <w:hyperlink w:anchor="_Toc209374399" w:history="1">
             <w:r>
               <w:rPr>
                 <w:rStyle w:val="af0"/>
@@ -1874,7 +1920,7 @@
                 <w:sz w:val="28"/>
                 <w:szCs w:val="28"/>
               </w:rPr>
-              <w:instrText xml:space="preserve"> PAGEREF _Toc209144262 \h </w:instrText>
+              <w:instrText xml:space="preserve"> PAGEREF _Toc209374399 \h </w:instrText>
             </w:r>
             <w:r>
               <w:rPr>
@@ -1923,7 +1969,6 @@
             <w:tabs>
               <w:tab w:val="right" w:leader="dot" w:pos="9345"/>
             </w:tabs>
-            <w:spacing w:line="276" w:lineRule="auto"/>
             <w:rPr>
               <w:rFonts w:ascii="Times New Roman" w:eastAsiaTheme="minorEastAsia" w:hAnsi="Times New Roman" w:cs="Times New Roman"/>
               <w:noProof/>
@@ -1932,7 +1977,7 @@
               <w:lang w:eastAsia="ru-RU"/>
             </w:rPr>
           </w:pPr>
-          <w:hyperlink w:anchor="_Toc209144263" w:history="1">
+          <w:hyperlink w:anchor="_Toc209374400" w:history="1">
             <w:r>
               <w:rPr>
                 <w:rStyle w:val="af0"/>
@@ -1971,7 +2016,7 @@
                 <w:sz w:val="28"/>
                 <w:szCs w:val="28"/>
               </w:rPr>
-              <w:instrText xml:space="preserve"> PAGEREF _Toc209144263 \h </w:instrText>
+              <w:instrText xml:space="preserve"> PAGEREF _Toc209374400 \h </w:instrText>
             </w:r>
             <w:r>
               <w:rPr>
@@ -2020,7 +2065,6 @@
             <w:tabs>
               <w:tab w:val="right" w:leader="dot" w:pos="9345"/>
             </w:tabs>
-            <w:spacing w:line="276" w:lineRule="auto"/>
             <w:rPr>
               <w:rFonts w:ascii="Times New Roman" w:eastAsiaTheme="minorEastAsia" w:hAnsi="Times New Roman" w:cs="Times New Roman"/>
               <w:noProof/>
@@ -2029,7 +2073,7 @@
               <w:lang w:eastAsia="ru-RU"/>
             </w:rPr>
           </w:pPr>
-          <w:hyperlink w:anchor="_Toc209144264" w:history="1">
+          <w:hyperlink w:anchor="_Toc209374401" w:history="1">
             <w:r>
               <w:rPr>
                 <w:rStyle w:val="af0"/>
@@ -2068,7 +2112,7 @@
                 <w:sz w:val="28"/>
                 <w:szCs w:val="28"/>
               </w:rPr>
-              <w:instrText xml:space="preserve"> PAGEREF _Toc209144264 \h </w:instrText>
+              <w:instrText xml:space="preserve"> PAGEREF _Toc209374401 \h </w:instrText>
             </w:r>
             <w:r>
               <w:rPr>
@@ -2117,7 +2161,6 @@
             <w:tabs>
               <w:tab w:val="right" w:leader="dot" w:pos="9345"/>
             </w:tabs>
-            <w:spacing w:line="276" w:lineRule="auto"/>
             <w:rPr>
               <w:rFonts w:ascii="Times New Roman" w:eastAsiaTheme="minorEastAsia" w:hAnsi="Times New Roman" w:cs="Times New Roman"/>
               <w:noProof/>
@@ -2126,7 +2169,7 @@
               <w:lang w:eastAsia="ru-RU"/>
             </w:rPr>
           </w:pPr>
-          <w:hyperlink w:anchor="_Toc209144265" w:history="1">
+          <w:hyperlink w:anchor="_Toc209374402" w:history="1">
             <w:r>
               <w:rPr>
                 <w:rStyle w:val="af0"/>
@@ -2165,7 +2208,7 @@
                 <w:sz w:val="28"/>
                 <w:szCs w:val="28"/>
               </w:rPr>
-              <w:instrText xml:space="preserve"> PAGEREF _Toc209144265 \h </w:instrText>
+              <w:instrText xml:space="preserve"> PAGEREF _Toc209374402 \h </w:instrText>
             </w:r>
             <w:r>
               <w:rPr>
@@ -2214,7 +2257,6 @@
             <w:tabs>
               <w:tab w:val="right" w:leader="dot" w:pos="9345"/>
             </w:tabs>
-            <w:spacing w:line="276" w:lineRule="auto"/>
             <w:rPr>
               <w:rFonts w:ascii="Times New Roman" w:eastAsiaTheme="minorEastAsia" w:hAnsi="Times New Roman" w:cs="Times New Roman"/>
               <w:noProof/>
@@ -2223,7 +2265,7 @@
               <w:lang w:eastAsia="ru-RU"/>
             </w:rPr>
           </w:pPr>
-          <w:hyperlink w:anchor="_Toc209144266" w:history="1">
+          <w:hyperlink w:anchor="_Toc209374403" w:history="1">
             <w:r>
               <w:rPr>
                 <w:rStyle w:val="af0"/>
@@ -2262,7 +2304,7 @@
                 <w:sz w:val="28"/>
                 <w:szCs w:val="28"/>
               </w:rPr>
-              <w:instrText xml:space="preserve"> PAGEREF _Toc209144266 \h </w:instrText>
+              <w:instrText xml:space="preserve"> PAGEREF _Toc209374403 \h </w:instrText>
             </w:r>
             <w:r>
               <w:rPr>
@@ -2311,7 +2353,6 @@
             <w:tabs>
               <w:tab w:val="right" w:leader="dot" w:pos="9345"/>
             </w:tabs>
-            <w:spacing w:line="276" w:lineRule="auto"/>
             <w:rPr>
               <w:rFonts w:ascii="Times New Roman" w:eastAsiaTheme="minorEastAsia" w:hAnsi="Times New Roman" w:cs="Times New Roman"/>
               <w:noProof/>
@@ -2320,7 +2361,7 @@
               <w:lang w:eastAsia="ru-RU"/>
             </w:rPr>
           </w:pPr>
-          <w:hyperlink w:anchor="_Toc209144267" w:history="1">
+          <w:hyperlink w:anchor="_Toc209374404" w:history="1">
             <w:r>
               <w:rPr>
                 <w:rStyle w:val="af0"/>
@@ -2359,7 +2400,7 @@
                 <w:sz w:val="28"/>
                 <w:szCs w:val="28"/>
               </w:rPr>
-              <w:instrText xml:space="preserve"> PAGEREF _Toc209144267 \h </w:instrText>
+              <w:instrText xml:space="preserve"> PAGEREF _Toc209374404 \h </w:instrText>
             </w:r>
             <w:r>
               <w:rPr>
@@ -2408,7 +2449,6 @@
             <w:tabs>
               <w:tab w:val="right" w:leader="dot" w:pos="9345"/>
             </w:tabs>
-            <w:spacing w:line="276" w:lineRule="auto"/>
             <w:rPr>
               <w:rFonts w:ascii="Times New Roman" w:eastAsiaTheme="minorEastAsia" w:hAnsi="Times New Roman" w:cs="Times New Roman"/>
               <w:noProof/>
@@ -2417,7 +2457,7 @@
               <w:lang w:eastAsia="ru-RU"/>
             </w:rPr>
           </w:pPr>
-          <w:hyperlink w:anchor="_Toc209144268" w:history="1">
+          <w:hyperlink w:anchor="_Toc209374405" w:history="1">
             <w:r>
               <w:rPr>
                 <w:rStyle w:val="af0"/>
@@ -2456,7 +2496,7 @@
                 <w:sz w:val="28"/>
                 <w:szCs w:val="28"/>
               </w:rPr>
-              <w:instrText xml:space="preserve"> PAGEREF _Toc209144268 \h </w:instrText>
+              <w:instrText xml:space="preserve"> PAGEREF _Toc209374405 \h </w:instrText>
             </w:r>
             <w:r>
               <w:rPr>
@@ -2505,7 +2545,6 @@
             <w:tabs>
               <w:tab w:val="right" w:leader="dot" w:pos="9345"/>
             </w:tabs>
-            <w:spacing w:line="276" w:lineRule="auto"/>
             <w:rPr>
               <w:rFonts w:ascii="Times New Roman" w:eastAsiaTheme="minorEastAsia" w:hAnsi="Times New Roman" w:cs="Times New Roman"/>
               <w:noProof/>
@@ -2514,7 +2553,7 @@
               <w:lang w:eastAsia="ru-RU"/>
             </w:rPr>
           </w:pPr>
-          <w:hyperlink w:anchor="_Toc209144269" w:history="1">
+          <w:hyperlink w:anchor="_Toc209374406" w:history="1">
             <w:r>
               <w:rPr>
                 <w:rStyle w:val="af0"/>
@@ -2553,7 +2592,7 @@
                 <w:sz w:val="28"/>
                 <w:szCs w:val="28"/>
               </w:rPr>
-              <w:instrText xml:space="preserve"> PAGEREF _Toc209144269 \h </w:instrText>
+              <w:instrText xml:space="preserve"> PAGEREF _Toc209374406 \h </w:instrText>
             </w:r>
             <w:r>
               <w:rPr>
@@ -2602,7 +2641,6 @@
             <w:tabs>
               <w:tab w:val="right" w:leader="dot" w:pos="9345"/>
             </w:tabs>
-            <w:spacing w:line="276" w:lineRule="auto"/>
             <w:rPr>
               <w:rFonts w:ascii="Times New Roman" w:eastAsiaTheme="minorEastAsia" w:hAnsi="Times New Roman" w:cs="Times New Roman"/>
               <w:noProof/>
@@ -2611,7 +2649,7 @@
               <w:lang w:eastAsia="ru-RU"/>
             </w:rPr>
           </w:pPr>
-          <w:hyperlink w:anchor="_Toc209144270" w:history="1">
+          <w:hyperlink w:anchor="_Toc209374407" w:history="1">
             <w:r>
               <w:rPr>
                 <w:rStyle w:val="af0"/>
@@ -2650,7 +2688,7 @@
                 <w:sz w:val="28"/>
                 <w:szCs w:val="28"/>
               </w:rPr>
-              <w:instrText xml:space="preserve"> PAGEREF _Toc209144270 \h </w:instrText>
+              <w:instrText xml:space="preserve"> PAGEREF _Toc209374407 \h </w:instrText>
             </w:r>
             <w:r>
               <w:rPr>
@@ -2699,7 +2737,6 @@
             <w:tabs>
               <w:tab w:val="right" w:leader="dot" w:pos="9345"/>
             </w:tabs>
-            <w:spacing w:line="276" w:lineRule="auto"/>
             <w:rPr>
               <w:rFonts w:ascii="Times New Roman" w:eastAsiaTheme="minorEastAsia" w:hAnsi="Times New Roman" w:cs="Times New Roman"/>
               <w:noProof/>
@@ -2708,7 +2745,7 @@
               <w:lang w:eastAsia="ru-RU"/>
             </w:rPr>
           </w:pPr>
-          <w:hyperlink w:anchor="_Toc209144271" w:history="1">
+          <w:hyperlink w:anchor="_Toc209374408" w:history="1">
             <w:r>
               <w:rPr>
                 <w:rStyle w:val="af0"/>
@@ -2747,7 +2784,7 @@
                 <w:sz w:val="28"/>
                 <w:szCs w:val="28"/>
               </w:rPr>
-              <w:instrText xml:space="preserve"> PAGEREF _Toc209144271 \h </w:instrText>
+              <w:instrText xml:space="preserve"> PAGEREF _Toc209374408 \h </w:instrText>
             </w:r>
             <w:r>
               <w:rPr>
@@ -2796,7 +2833,6 @@
             <w:tabs>
               <w:tab w:val="right" w:leader="dot" w:pos="9345"/>
             </w:tabs>
-            <w:spacing w:line="276" w:lineRule="auto"/>
             <w:rPr>
               <w:rFonts w:ascii="Times New Roman" w:eastAsiaTheme="minorEastAsia" w:hAnsi="Times New Roman" w:cs="Times New Roman"/>
               <w:noProof/>
@@ -2805,7 +2841,7 @@
               <w:lang w:eastAsia="ru-RU"/>
             </w:rPr>
           </w:pPr>
-          <w:hyperlink w:anchor="_Toc209144272" w:history="1">
+          <w:hyperlink w:anchor="_Toc209374409" w:history="1">
             <w:r>
               <w:rPr>
                 <w:rStyle w:val="af0"/>
@@ -2844,7 +2880,7 @@
                 <w:sz w:val="28"/>
                 <w:szCs w:val="28"/>
               </w:rPr>
-              <w:instrText xml:space="preserve"> PAGEREF _Toc209144272 \h </w:instrText>
+              <w:instrText xml:space="preserve"> PAGEREF _Toc209374409 \h </w:instrText>
             </w:r>
             <w:r>
               <w:rPr>
@@ -2893,7 +2929,6 @@
             <w:tabs>
               <w:tab w:val="right" w:leader="dot" w:pos="9345"/>
             </w:tabs>
-            <w:spacing w:line="276" w:lineRule="auto"/>
             <w:rPr>
               <w:rFonts w:ascii="Times New Roman" w:eastAsiaTheme="minorEastAsia" w:hAnsi="Times New Roman" w:cs="Times New Roman"/>
               <w:noProof/>
@@ -2902,7 +2937,7 @@
               <w:lang w:eastAsia="ru-RU"/>
             </w:rPr>
           </w:pPr>
-          <w:hyperlink w:anchor="_Toc209144273" w:history="1">
+          <w:hyperlink w:anchor="_Toc209374410" w:history="1">
             <w:r>
               <w:rPr>
                 <w:rStyle w:val="af0"/>
@@ -2941,7 +2976,7 @@
                 <w:sz w:val="28"/>
                 <w:szCs w:val="28"/>
               </w:rPr>
-              <w:instrText xml:space="preserve"> PAGEREF _Toc209144273 \h </w:instrText>
+              <w:instrText xml:space="preserve"> PAGEREF _Toc209374410 \h </w:instrText>
             </w:r>
             <w:r>
               <w:rPr>
@@ -2990,7 +3025,6 @@
             <w:tabs>
               <w:tab w:val="right" w:leader="dot" w:pos="9345"/>
             </w:tabs>
-            <w:spacing w:line="276" w:lineRule="auto"/>
             <w:rPr>
               <w:rFonts w:ascii="Times New Roman" w:eastAsiaTheme="minorEastAsia" w:hAnsi="Times New Roman" w:cs="Times New Roman"/>
               <w:noProof/>
@@ -2999,7 +3033,7 @@
               <w:lang w:eastAsia="ru-RU"/>
             </w:rPr>
           </w:pPr>
-          <w:hyperlink w:anchor="_Toc209144274" w:history="1">
+          <w:hyperlink w:anchor="_Toc209374411" w:history="1">
             <w:r>
               <w:rPr>
                 <w:rStyle w:val="af0"/>
@@ -3038,7 +3072,7 @@
                 <w:sz w:val="28"/>
                 <w:szCs w:val="28"/>
               </w:rPr>
-              <w:instrText xml:space="preserve"> PAGEREF _Toc209144274 \h </w:instrText>
+              <w:instrText xml:space="preserve"> PAGEREF _Toc209374411 \h </w:instrText>
             </w:r>
             <w:r>
               <w:rPr>
@@ -3087,7 +3121,6 @@
             <w:tabs>
               <w:tab w:val="right" w:leader="dot" w:pos="9345"/>
             </w:tabs>
-            <w:spacing w:line="276" w:lineRule="auto"/>
             <w:rPr>
               <w:rFonts w:ascii="Times New Roman" w:eastAsiaTheme="minorEastAsia" w:hAnsi="Times New Roman" w:cs="Times New Roman"/>
               <w:noProof/>
@@ -3096,7 +3129,7 @@
               <w:lang w:eastAsia="ru-RU"/>
             </w:rPr>
           </w:pPr>
-          <w:hyperlink w:anchor="_Toc209144275" w:history="1">
+          <w:hyperlink w:anchor="_Toc209374412" w:history="1">
             <w:r>
               <w:rPr>
                 <w:rStyle w:val="af0"/>
@@ -3135,7 +3168,7 @@
                 <w:sz w:val="28"/>
                 <w:szCs w:val="28"/>
               </w:rPr>
-              <w:instrText xml:space="preserve"> PAGEREF _Toc209144275 \h </w:instrText>
+              <w:instrText xml:space="preserve"> PAGEREF _Toc209374412 \h </w:instrText>
             </w:r>
             <w:r>
               <w:rPr>
@@ -3184,7 +3217,6 @@
             <w:tabs>
               <w:tab w:val="right" w:leader="dot" w:pos="9345"/>
             </w:tabs>
-            <w:spacing w:line="276" w:lineRule="auto"/>
             <w:rPr>
               <w:rFonts w:ascii="Times New Roman" w:eastAsiaTheme="minorEastAsia" w:hAnsi="Times New Roman" w:cs="Times New Roman"/>
               <w:noProof/>
@@ -3193,7 +3225,7 @@
               <w:lang w:eastAsia="ru-RU"/>
             </w:rPr>
           </w:pPr>
-          <w:hyperlink w:anchor="_Toc209144276" w:history="1">
+          <w:hyperlink w:anchor="_Toc209374413" w:history="1">
             <w:r>
               <w:rPr>
                 <w:rStyle w:val="af0"/>
@@ -3232,7 +3264,7 @@
                 <w:sz w:val="28"/>
                 <w:szCs w:val="28"/>
               </w:rPr>
-              <w:instrText xml:space="preserve"> PAGEREF _Toc209144276 \h </w:instrText>
+              <w:instrText xml:space="preserve"> PAGEREF _Toc209374413 \h </w:instrText>
             </w:r>
             <w:r>
               <w:rPr>
@@ -3262,6 +3294,102 @@
                 <w:szCs w:val="28"/>
               </w:rPr>
               <w:t>24</w:t>
+            </w:r>
+            <w:r>
+              <w:rPr>
+                <w:rFonts w:ascii="Times New Roman" w:hAnsi="Times New Roman" w:cs="Times New Roman"/>
+                <w:noProof/>
+                <w:webHidden/>
+                <w:sz w:val="28"/>
+                <w:szCs w:val="28"/>
+              </w:rPr>
+              <w:fldChar w:fldCharType="end"/>
+            </w:r>
+          </w:hyperlink>
+        </w:p>
+        <w:p>
+          <w:pPr>
+            <w:pStyle w:val="23"/>
+            <w:tabs>
+              <w:tab w:val="right" w:leader="dot" w:pos="9345"/>
+            </w:tabs>
+            <w:rPr>
+              <w:rFonts w:ascii="Times New Roman" w:eastAsiaTheme="minorEastAsia" w:hAnsi="Times New Roman" w:cs="Times New Roman"/>
+              <w:noProof/>
+              <w:sz w:val="28"/>
+              <w:szCs w:val="28"/>
+              <w:lang w:eastAsia="ru-RU"/>
+            </w:rPr>
+          </w:pPr>
+          <w:hyperlink w:anchor="_Toc209374414" w:history="1">
+            <w:r>
+              <w:rPr>
+                <w:rStyle w:val="af0"/>
+                <w:rFonts w:ascii="Times New Roman" w:hAnsi="Times New Roman" w:cs="Times New Roman"/>
+                <w:noProof/>
+                <w:sz w:val="28"/>
+                <w:szCs w:val="28"/>
+              </w:rPr>
+              <w:t>4.3 Скриншоты приложения</w:t>
+            </w:r>
+            <w:r>
+              <w:rPr>
+                <w:rFonts w:ascii="Times New Roman" w:hAnsi="Times New Roman" w:cs="Times New Roman"/>
+                <w:noProof/>
+                <w:webHidden/>
+                <w:sz w:val="28"/>
+                <w:szCs w:val="28"/>
+              </w:rPr>
+              <w:tab/>
+            </w:r>
+            <w:r>
+              <w:rPr>
+                <w:rFonts w:ascii="Times New Roman" w:hAnsi="Times New Roman" w:cs="Times New Roman"/>
+                <w:noProof/>
+                <w:webHidden/>
+                <w:sz w:val="28"/>
+                <w:szCs w:val="28"/>
+              </w:rPr>
+              <w:fldChar w:fldCharType="begin"/>
+            </w:r>
+            <w:r>
+              <w:rPr>
+                <w:rFonts w:ascii="Times New Roman" w:hAnsi="Times New Roman" w:cs="Times New Roman"/>
+                <w:noProof/>
+                <w:webHidden/>
+                <w:sz w:val="28"/>
+                <w:szCs w:val="28"/>
+              </w:rPr>
+              <w:instrText xml:space="preserve"> PAGEREF _Toc209374414 \h </w:instrText>
+            </w:r>
+            <w:r>
+              <w:rPr>
+                <w:rFonts w:ascii="Times New Roman" w:hAnsi="Times New Roman" w:cs="Times New Roman"/>
+                <w:noProof/>
+                <w:webHidden/>
+                <w:sz w:val="28"/>
+                <w:szCs w:val="28"/>
+              </w:rPr>
+            </w:r>
+            <w:r>
+              <w:rPr>
+                <w:rFonts w:ascii="Times New Roman" w:hAnsi="Times New Roman" w:cs="Times New Roman"/>
+                <w:noProof/>
+                <w:webHidden/>
+                <w:sz w:val="28"/>
+                <w:szCs w:val="28"/>
+              </w:rPr>
+              <w:fldChar w:fldCharType="separate"/>
+            </w:r>
+            <w:r>
+              <w:rPr>
+                <w:rFonts w:ascii="Times New Roman" w:hAnsi="Times New Roman" w:cs="Times New Roman"/>
+                <w:noProof/>
+                <w:webHidden/>
+                <w:sz w:val="28"/>
+                <w:szCs w:val="28"/>
+              </w:rPr>
+              <w:t>29</w:t>
             </w:r>
             <w:r>
               <w:rPr>
@@ -3281,7 +3409,6 @@
             <w:tabs>
               <w:tab w:val="right" w:leader="dot" w:pos="9345"/>
             </w:tabs>
-            <w:spacing w:line="276" w:lineRule="auto"/>
             <w:rPr>
               <w:rFonts w:ascii="Times New Roman" w:eastAsiaTheme="minorEastAsia" w:hAnsi="Times New Roman" w:cs="Times New Roman"/>
               <w:noProof/>
@@ -3290,7 +3417,7 @@
               <w:lang w:eastAsia="ru-RU"/>
             </w:rPr>
           </w:pPr>
-          <w:hyperlink w:anchor="_Toc209144277" w:history="1">
+          <w:hyperlink w:anchor="_Toc209374415" w:history="1">
             <w:r>
               <w:rPr>
                 <w:rStyle w:val="af0"/>
@@ -3329,7 +3456,7 @@
                 <w:sz w:val="28"/>
                 <w:szCs w:val="28"/>
               </w:rPr>
-              <w:instrText xml:space="preserve"> PAGEREF _Toc209144277 \h </w:instrText>
+              <w:instrText xml:space="preserve"> PAGEREF _Toc209374415 \h </w:instrText>
             </w:r>
             <w:r>
               <w:rPr>
@@ -3358,7 +3485,7 @@
                 <w:sz w:val="28"/>
                 <w:szCs w:val="28"/>
               </w:rPr>
-              <w:t>28</w:t>
+              <w:t>35</w:t>
             </w:r>
             <w:r>
               <w:rPr>
@@ -3378,7 +3505,6 @@
             <w:tabs>
               <w:tab w:val="right" w:leader="dot" w:pos="9345"/>
             </w:tabs>
-            <w:spacing w:line="276" w:lineRule="auto"/>
             <w:rPr>
               <w:rFonts w:ascii="Times New Roman" w:eastAsiaTheme="minorEastAsia" w:hAnsi="Times New Roman" w:cs="Times New Roman"/>
               <w:noProof/>
@@ -3387,7 +3513,7 @@
               <w:lang w:eastAsia="ru-RU"/>
             </w:rPr>
           </w:pPr>
-          <w:hyperlink w:anchor="_Toc209144278" w:history="1">
+          <w:hyperlink w:anchor="_Toc209374416" w:history="1">
             <w:r>
               <w:rPr>
                 <w:rStyle w:val="af0"/>
@@ -3426,7 +3552,7 @@
                 <w:sz w:val="28"/>
                 <w:szCs w:val="28"/>
               </w:rPr>
-              <w:instrText xml:space="preserve"> PAGEREF _Toc209144278 \h </w:instrText>
+              <w:instrText xml:space="preserve"> PAGEREF _Toc209374416 \h </w:instrText>
             </w:r>
             <w:r>
               <w:rPr>
@@ -3455,7 +3581,7 @@
                 <w:sz w:val="28"/>
                 <w:szCs w:val="28"/>
               </w:rPr>
-              <w:t>28</w:t>
+              <w:t>35</w:t>
             </w:r>
             <w:r>
               <w:rPr>
@@ -3475,7 +3601,6 @@
             <w:tabs>
               <w:tab w:val="right" w:leader="dot" w:pos="9345"/>
             </w:tabs>
-            <w:spacing w:line="276" w:lineRule="auto"/>
             <w:rPr>
               <w:rFonts w:ascii="Times New Roman" w:eastAsiaTheme="minorEastAsia" w:hAnsi="Times New Roman" w:cs="Times New Roman"/>
               <w:noProof/>
@@ -3484,7 +3609,7 @@
               <w:lang w:eastAsia="ru-RU"/>
             </w:rPr>
           </w:pPr>
-          <w:hyperlink w:anchor="_Toc209144279" w:history="1">
+          <w:hyperlink w:anchor="_Toc209374417" w:history="1">
             <w:r>
               <w:rPr>
                 <w:rStyle w:val="af0"/>
@@ -3523,7 +3648,7 @@
                 <w:sz w:val="28"/>
                 <w:szCs w:val="28"/>
               </w:rPr>
-              <w:instrText xml:space="preserve"> PAGEREF _Toc209144279 \h </w:instrText>
+              <w:instrText xml:space="preserve"> PAGEREF _Toc209374417 \h </w:instrText>
             </w:r>
             <w:r>
               <w:rPr>
@@ -3552,7 +3677,7 @@
                 <w:sz w:val="28"/>
                 <w:szCs w:val="28"/>
               </w:rPr>
-              <w:t>29</w:t>
+              <w:t>36</w:t>
             </w:r>
             <w:r>
               <w:rPr>
@@ -3572,7 +3697,6 @@
             <w:tabs>
               <w:tab w:val="right" w:leader="dot" w:pos="9345"/>
             </w:tabs>
-            <w:spacing w:line="276" w:lineRule="auto"/>
             <w:rPr>
               <w:rFonts w:ascii="Times New Roman" w:eastAsiaTheme="minorEastAsia" w:hAnsi="Times New Roman" w:cs="Times New Roman"/>
               <w:noProof/>
@@ -3581,7 +3705,7 @@
               <w:lang w:eastAsia="ru-RU"/>
             </w:rPr>
           </w:pPr>
-          <w:hyperlink w:anchor="_Toc209144280" w:history="1">
+          <w:hyperlink w:anchor="_Toc209374418" w:history="1">
             <w:r>
               <w:rPr>
                 <w:rStyle w:val="af0"/>
@@ -3620,7 +3744,7 @@
                 <w:sz w:val="28"/>
                 <w:szCs w:val="28"/>
               </w:rPr>
-              <w:instrText xml:space="preserve"> PAGEREF _Toc209144280 \h </w:instrText>
+              <w:instrText xml:space="preserve"> PAGEREF _Toc209374418 \h </w:instrText>
             </w:r>
             <w:r>
               <w:rPr>
@@ -3649,7 +3773,7 @@
                 <w:sz w:val="28"/>
                 <w:szCs w:val="28"/>
               </w:rPr>
-              <w:t>29</w:t>
+              <w:t>36</w:t>
             </w:r>
             <w:r>
               <w:rPr>
@@ -3669,7 +3793,6 @@
             <w:tabs>
               <w:tab w:val="right" w:leader="dot" w:pos="9345"/>
             </w:tabs>
-            <w:spacing w:line="276" w:lineRule="auto"/>
             <w:rPr>
               <w:rFonts w:ascii="Times New Roman" w:eastAsiaTheme="minorEastAsia" w:hAnsi="Times New Roman" w:cs="Times New Roman"/>
               <w:noProof/>
@@ -3678,7 +3801,7 @@
               <w:lang w:eastAsia="ru-RU"/>
             </w:rPr>
           </w:pPr>
-          <w:hyperlink w:anchor="_Toc209144281" w:history="1">
+          <w:hyperlink w:anchor="_Toc209374419" w:history="1">
             <w:r>
               <w:rPr>
                 <w:rStyle w:val="af0"/>
@@ -3717,7 +3840,7 @@
                 <w:sz w:val="28"/>
                 <w:szCs w:val="28"/>
               </w:rPr>
-              <w:instrText xml:space="preserve"> PAGEREF _Toc209144281 \h </w:instrText>
+              <w:instrText xml:space="preserve"> PAGEREF _Toc209374419 \h </w:instrText>
             </w:r>
             <w:r>
               <w:rPr>
@@ -3746,7 +3869,7 @@
                 <w:sz w:val="28"/>
                 <w:szCs w:val="28"/>
               </w:rPr>
-              <w:t>30</w:t>
+              <w:t>37</w:t>
             </w:r>
             <w:r>
               <w:rPr>
@@ -3766,7 +3889,6 @@
             <w:tabs>
               <w:tab w:val="right" w:leader="dot" w:pos="9345"/>
             </w:tabs>
-            <w:spacing w:line="276" w:lineRule="auto"/>
             <w:rPr>
               <w:rFonts w:ascii="Times New Roman" w:eastAsiaTheme="minorEastAsia" w:hAnsi="Times New Roman" w:cs="Times New Roman"/>
               <w:noProof/>
@@ -3775,7 +3897,7 @@
               <w:lang w:eastAsia="ru-RU"/>
             </w:rPr>
           </w:pPr>
-          <w:hyperlink w:anchor="_Toc209144282" w:history="1">
+          <w:hyperlink w:anchor="_Toc209374420" w:history="1">
             <w:r>
               <w:rPr>
                 <w:rStyle w:val="af0"/>
@@ -3814,7 +3936,7 @@
                 <w:sz w:val="28"/>
                 <w:szCs w:val="28"/>
               </w:rPr>
-              <w:instrText xml:space="preserve"> PAGEREF _Toc209144282 \h </w:instrText>
+              <w:instrText xml:space="preserve"> PAGEREF _Toc209374420 \h </w:instrText>
             </w:r>
             <w:r>
               <w:rPr>
@@ -3843,7 +3965,7 @@
                 <w:sz w:val="28"/>
                 <w:szCs w:val="28"/>
               </w:rPr>
-              <w:t>33</w:t>
+              <w:t>40</w:t>
             </w:r>
             <w:r>
               <w:rPr>
@@ -3863,7 +3985,6 @@
             <w:tabs>
               <w:tab w:val="right" w:leader="dot" w:pos="9345"/>
             </w:tabs>
-            <w:spacing w:line="276" w:lineRule="auto"/>
             <w:rPr>
               <w:rFonts w:ascii="Times New Roman" w:eastAsiaTheme="minorEastAsia" w:hAnsi="Times New Roman" w:cs="Times New Roman"/>
               <w:noProof/>
@@ -3872,7 +3993,7 @@
               <w:lang w:eastAsia="ru-RU"/>
             </w:rPr>
           </w:pPr>
-          <w:hyperlink w:anchor="_Toc209144283" w:history="1">
+          <w:hyperlink w:anchor="_Toc209374421" w:history="1">
             <w:r>
               <w:rPr>
                 <w:rStyle w:val="af0"/>
@@ -3911,7 +4032,7 @@
                 <w:sz w:val="28"/>
                 <w:szCs w:val="28"/>
               </w:rPr>
-              <w:instrText xml:space="preserve"> PAGEREF _Toc209144283 \h </w:instrText>
+              <w:instrText xml:space="preserve"> PAGEREF _Toc209374421 \h </w:instrText>
             </w:r>
             <w:r>
               <w:rPr>
@@ -3940,7 +4061,7 @@
                 <w:sz w:val="28"/>
                 <w:szCs w:val="28"/>
               </w:rPr>
-              <w:t>35</w:t>
+              <w:t>42</w:t>
             </w:r>
             <w:r>
               <w:rPr>
@@ -4000,7 +4121,7 @@
       <w:pPr>
         <w:pStyle w:val="ae"/>
       </w:pPr>
-      <w:bookmarkStart w:id="0" w:name="_Toc209144259"/>
+      <w:bookmarkStart w:id="0" w:name="_Toc209374396"/>
       <w:r>
         <w:lastRenderedPageBreak/>
         <w:t>ВВЕДЕНИЕ</w:t>
@@ -4585,7 +4706,6 @@
           <w:rFonts w:ascii="Times New Roman" w:hAnsi="Times New Roman" w:cs="Times New Roman"/>
           <w:sz w:val="28"/>
           <w:szCs w:val="28"/>
-          <w:lang w:val="en-US"/>
         </w:rPr>
       </w:pPr>
     </w:p>
@@ -4603,16 +4723,14 @@
           <w:rFonts w:ascii="Times New Roman" w:hAnsi="Times New Roman" w:cs="Times New Roman"/>
           <w:sz w:val="28"/>
           <w:szCs w:val="28"/>
-          <w:lang w:val="en-US"/>
-        </w:rPr>
-      </w:pPr>
-    </w:p>
-    <w:p>
-      <w:pPr>
-        <w:spacing w:after="0" w:line="360" w:lineRule="auto"/>
-        <w:ind w:firstLine="709"/>
-        <w:contextualSpacing/>
-        <w:jc w:val="both"/>
+        </w:rPr>
+      </w:pPr>
+    </w:p>
+    <w:p>
+      <w:pPr>
+        <w:spacing w:after="0" w:line="360" w:lineRule="auto"/>
+        <w:contextualSpacing/>
+        <w:jc w:val="center"/>
         <w:rPr>
           <w:rFonts w:ascii="Times New Roman" w:hAnsi="Times New Roman" w:cs="Times New Roman"/>
           <w:sz w:val="28"/>
@@ -4680,6 +4798,38 @@
     <w:p>
       <w:pPr>
         <w:spacing w:after="0" w:line="360" w:lineRule="auto"/>
+        <w:contextualSpacing/>
+        <w:jc w:val="center"/>
+        <w:rPr>
+          <w:rFonts w:ascii="Times New Roman" w:hAnsi="Times New Roman" w:cs="Times New Roman"/>
+          <w:sz w:val="28"/>
+          <w:szCs w:val="28"/>
+        </w:rPr>
+      </w:pPr>
+    </w:p>
+    <w:p>
+      <w:pPr>
+        <w:spacing w:after="0" w:line="360" w:lineRule="auto"/>
+        <w:contextualSpacing/>
+        <w:jc w:val="center"/>
+        <w:rPr>
+          <w:rFonts w:ascii="Times New Roman" w:hAnsi="Times New Roman" w:cs="Times New Roman"/>
+          <w:sz w:val="28"/>
+          <w:szCs w:val="28"/>
+        </w:rPr>
+      </w:pPr>
+      <w:r>
+        <w:rPr>
+          <w:rFonts w:ascii="Times New Roman" w:hAnsi="Times New Roman" w:cs="Times New Roman"/>
+          <w:sz w:val="28"/>
+          <w:szCs w:val="28"/>
+        </w:rPr>
+        <w:t>Рисунок В.1 — Классификация методов одномерной оптимизации</w:t>
+      </w:r>
+    </w:p>
+    <w:p>
+      <w:pPr>
+        <w:spacing w:after="0" w:line="360" w:lineRule="auto"/>
         <w:ind w:firstLine="709"/>
         <w:contextualSpacing/>
         <w:jc w:val="both"/>
@@ -4689,40 +4839,6 @@
           <w:szCs w:val="28"/>
         </w:rPr>
       </w:pPr>
-    </w:p>
-    <w:p>
-      <w:pPr>
-        <w:spacing w:after="0" w:line="360" w:lineRule="auto"/>
-        <w:ind w:firstLine="709"/>
-        <w:contextualSpacing/>
-        <w:jc w:val="both"/>
-        <w:rPr>
-          <w:rFonts w:ascii="Times New Roman" w:hAnsi="Times New Roman" w:cs="Times New Roman"/>
-          <w:sz w:val="28"/>
-          <w:szCs w:val="28"/>
-        </w:rPr>
-      </w:pPr>
-      <w:r>
-        <w:rPr>
-          <w:rFonts w:ascii="Times New Roman" w:hAnsi="Times New Roman" w:cs="Times New Roman"/>
-          <w:sz w:val="28"/>
-          <w:szCs w:val="28"/>
-        </w:rPr>
-        <w:t>Рисунок В.1 — Классификация методов одномерной оптимизации</w:t>
-      </w:r>
-    </w:p>
-    <w:p>
-      <w:pPr>
-        <w:spacing w:after="0" w:line="360" w:lineRule="auto"/>
-        <w:ind w:firstLine="709"/>
-        <w:contextualSpacing/>
-        <w:jc w:val="both"/>
-        <w:rPr>
-          <w:rFonts w:ascii="Times New Roman" w:hAnsi="Times New Roman" w:cs="Times New Roman"/>
-          <w:sz w:val="28"/>
-          <w:szCs w:val="28"/>
-        </w:rPr>
-      </w:pPr>
       <w:r>
         <w:rPr>
           <w:rFonts w:ascii="Times New Roman" w:hAnsi="Times New Roman" w:cs="Times New Roman"/>
@@ -4736,7 +4852,7 @@
       <w:pPr>
         <w:pStyle w:val="ae"/>
       </w:pPr>
-      <w:bookmarkStart w:id="1" w:name="_Toc209144260"/>
+      <w:bookmarkStart w:id="1" w:name="_Toc209374397"/>
       <w:r>
         <w:lastRenderedPageBreak/>
         <w:t>1. АНАЛИЗ ОБЪЕКТА</w:t>
@@ -4761,7 +4877,7 @@
         <w:spacing w:before="0"/>
         <w:jc w:val="both"/>
       </w:pPr>
-      <w:bookmarkStart w:id="2" w:name="_Toc209144261"/>
+      <w:bookmarkStart w:id="2" w:name="_Toc209374398"/>
       <w:r>
         <w:t>1.1. Анализ требований</w:t>
       </w:r>
@@ -5220,7 +5336,7 @@
         <w:spacing w:before="0"/>
         <w:jc w:val="both"/>
       </w:pPr>
-      <w:bookmarkStart w:id="3" w:name="_Toc209144262"/>
+      <w:bookmarkStart w:id="3" w:name="_Toc209374399"/>
       <w:r>
         <w:t>1.2. Анализ функционала</w:t>
       </w:r>
@@ -5420,7 +5536,6 @@
           <w:rFonts w:ascii="Times New Roman" w:hAnsi="Times New Roman" w:cs="Times New Roman"/>
           <w:sz w:val="28"/>
           <w:szCs w:val="28"/>
-          <w:lang w:val="en-US"/>
         </w:rPr>
       </w:pPr>
     </w:p>
@@ -5434,7 +5549,6 @@
           <w:rFonts w:ascii="Times New Roman" w:hAnsi="Times New Roman" w:cs="Times New Roman"/>
           <w:sz w:val="28"/>
           <w:szCs w:val="28"/>
-          <w:lang w:val="en-US"/>
         </w:rPr>
       </w:pPr>
     </w:p>
@@ -5448,20 +5562,18 @@
           <w:rFonts w:ascii="Times New Roman" w:hAnsi="Times New Roman" w:cs="Times New Roman"/>
           <w:sz w:val="28"/>
           <w:szCs w:val="28"/>
-          <w:lang w:val="en-US"/>
-        </w:rPr>
-      </w:pPr>
-    </w:p>
-    <w:p>
-      <w:pPr>
-        <w:spacing w:after="0" w:line="360" w:lineRule="auto"/>
-        <w:contextualSpacing/>
-        <w:jc w:val="both"/>
-        <w:rPr>
-          <w:rFonts w:ascii="Times New Roman" w:hAnsi="Times New Roman" w:cs="Times New Roman"/>
-          <w:sz w:val="28"/>
-          <w:szCs w:val="28"/>
-          <w:lang w:val="en-US"/>
+        </w:rPr>
+      </w:pPr>
+    </w:p>
+    <w:p>
+      <w:pPr>
+        <w:spacing w:after="0" w:line="360" w:lineRule="auto"/>
+        <w:contextualSpacing/>
+        <w:jc w:val="both"/>
+        <w:rPr>
+          <w:rFonts w:ascii="Times New Roman" w:hAnsi="Times New Roman" w:cs="Times New Roman"/>
+          <w:sz w:val="28"/>
+          <w:szCs w:val="28"/>
         </w:rPr>
       </w:pPr>
     </w:p>
@@ -5840,7 +5952,7 @@
         <w:spacing w:before="0"/>
         <w:jc w:val="both"/>
       </w:pPr>
-      <w:bookmarkStart w:id="4" w:name="_Toc209144263"/>
+      <w:bookmarkStart w:id="4" w:name="_Toc209374400"/>
       <w:r>
         <w:t>1.3. Анализ используемых технологий</w:t>
       </w:r>
@@ -6153,6 +6265,19 @@
         <w:lastRenderedPageBreak/>
         <w:t>численных расчётов и визуализации, а также доступностью для образовательных целей.</w:t>
       </w:r>
+    </w:p>
+    <w:p>
+      <w:pPr>
+        <w:spacing w:after="0" w:line="360" w:lineRule="auto"/>
+        <w:ind w:left="360" w:firstLine="709"/>
+        <w:contextualSpacing/>
+        <w:jc w:val="both"/>
+        <w:rPr>
+          <w:rFonts w:ascii="Times New Roman" w:hAnsi="Times New Roman" w:cs="Times New Roman"/>
+          <w:sz w:val="28"/>
+          <w:szCs w:val="28"/>
+        </w:rPr>
+      </w:pPr>
     </w:p>
     <w:p>
       <w:pPr>
@@ -6262,7 +6387,7 @@
         <w:spacing w:before="0"/>
         <w:jc w:val="both"/>
       </w:pPr>
-      <w:bookmarkStart w:id="5" w:name="_Toc209144264"/>
+      <w:bookmarkStart w:id="5" w:name="_Toc209374401"/>
       <w:r>
         <w:t>1.4. Обоснование выбора архитектурного подхода</w:t>
       </w:r>
@@ -6588,7 +6713,7 @@
       <w:pPr>
         <w:pStyle w:val="ae"/>
       </w:pPr>
-      <w:bookmarkStart w:id="6" w:name="_Toc209144265"/>
+      <w:bookmarkStart w:id="6" w:name="_Toc209374402"/>
       <w:r>
         <w:lastRenderedPageBreak/>
         <w:t>2. ПОСТАНОВКА ЗАДАЧИ</w:t>
@@ -6614,7 +6739,7 @@
         <w:spacing w:before="0"/>
         <w:jc w:val="both"/>
       </w:pPr>
-      <w:bookmarkStart w:id="7" w:name="_Toc209144266"/>
+      <w:bookmarkStart w:id="7" w:name="_Toc209374403"/>
       <w:r>
         <w:t>2.1. Функциональные задачи</w:t>
       </w:r>
@@ -7768,7 +7893,7 @@
         <w:spacing w:before="0"/>
         <w:jc w:val="both"/>
       </w:pPr>
-      <w:bookmarkStart w:id="8" w:name="_Toc209144267"/>
+      <w:bookmarkStart w:id="8" w:name="_Toc209374404"/>
       <w:r>
         <w:t>2.2. Нефункциональные задачи</w:t>
       </w:r>
@@ -8074,7 +8199,7 @@
         <w:spacing w:before="0"/>
         <w:jc w:val="both"/>
       </w:pPr>
-      <w:bookmarkStart w:id="9" w:name="_Toc209144268"/>
+      <w:bookmarkStart w:id="9" w:name="_Toc209374405"/>
       <w:r>
         <w:t>2.3. Ограничения и допущения</w:t>
       </w:r>
@@ -8398,7 +8523,7 @@
       <w:pPr>
         <w:pStyle w:val="ae"/>
       </w:pPr>
-      <w:bookmarkStart w:id="10" w:name="_Toc209144269"/>
+      <w:bookmarkStart w:id="10" w:name="_Toc209374406"/>
       <w:r>
         <w:lastRenderedPageBreak/>
         <w:t>3. ПРОЕКТИРОВАНИЕ</w:t>
@@ -8423,7 +8548,7 @@
         <w:spacing w:before="0"/>
         <w:jc w:val="both"/>
       </w:pPr>
-      <w:bookmarkStart w:id="11" w:name="_Toc209144270"/>
+      <w:bookmarkStart w:id="11" w:name="_Toc209374407"/>
       <w:r>
         <w:t>3.1. Выбор библиотек и инструментов</w:t>
       </w:r>
@@ -9045,7 +9170,7 @@
         <w:spacing w:before="0"/>
         <w:jc w:val="both"/>
       </w:pPr>
-      <w:bookmarkStart w:id="12" w:name="_Toc209144271"/>
+      <w:bookmarkStart w:id="12" w:name="_Toc209374408"/>
       <w:r>
         <w:t>3.2. Описание архитектуры приложения</w:t>
       </w:r>
@@ -9381,7 +9506,7 @@
         <w:spacing w:before="0"/>
         <w:jc w:val="both"/>
       </w:pPr>
-      <w:bookmarkStart w:id="13" w:name="_Toc209144272"/>
+      <w:bookmarkStart w:id="13" w:name="_Toc209374409"/>
       <w:r>
         <w:t>3.3. Описание интерфейса</w:t>
       </w:r>
@@ -9688,7 +9813,7 @@
         <w:spacing w:before="0"/>
         <w:jc w:val="both"/>
       </w:pPr>
-      <w:bookmarkStart w:id="14" w:name="_Toc209144273"/>
+      <w:bookmarkStart w:id="14" w:name="_Toc209374410"/>
       <w:r>
         <w:t>3.4. Диаграмма сценариев работы пользователя</w:t>
       </w:r>
@@ -10061,7 +10186,7 @@
       <w:pPr>
         <w:pStyle w:val="ae"/>
       </w:pPr>
-      <w:bookmarkStart w:id="15" w:name="_Toc209144274"/>
+      <w:bookmarkStart w:id="15" w:name="_Toc209374411"/>
       <w:r>
         <w:lastRenderedPageBreak/>
         <w:t>4. РЕАЛИЗАЦИЯ</w:t>
@@ -10087,7 +10212,7 @@
         <w:spacing w:before="0"/>
         <w:jc w:val="both"/>
       </w:pPr>
-      <w:bookmarkStart w:id="16" w:name="_Toc209144275"/>
+      <w:bookmarkStart w:id="16" w:name="_Toc209374412"/>
       <w:r>
         <w:t>4.1. Код программы</w:t>
       </w:r>
@@ -12006,7 +12131,7 @@
         <w:spacing w:before="0"/>
         <w:jc w:val="both"/>
       </w:pPr>
-      <w:bookmarkStart w:id="17" w:name="_Toc209144276"/>
+      <w:bookmarkStart w:id="17" w:name="_Toc209374413"/>
       <w:r>
         <w:t>4.2. Описание функций и алгоритмов</w:t>
       </w:r>
@@ -12916,17 +13041,14 @@
       </w:pPr>
       <w:r>
         <w:rPr>
-          <w:rFonts w:ascii="Times New Roman" w:hAnsi="Times New Roman" w:cs="Times New Roman"/>
           <w:noProof/>
-          <w:sz w:val="28"/>
-          <w:szCs w:val="28"/>
         </w:rPr>
         <w:lastRenderedPageBreak/>
         <w:drawing>
-          <wp:inline distT="0" distB="0" distL="0" distR="0" wp14:anchorId="480C368A" wp14:editId="3A1486A6">
-            <wp:extent cx="5935345" cy="1405255"/>
-            <wp:effectExtent l="0" t="0" r="8255" b="4445"/>
-            <wp:docPr id="10" name="Рисунок 10"/>
+          <wp:inline distT="0" distB="0" distL="0" distR="0" wp14:anchorId="2F093237" wp14:editId="0ED831F0">
+            <wp:extent cx="1819275" cy="5753100"/>
+            <wp:effectExtent l="0" t="0" r="9525" b="0"/>
+            <wp:docPr id="16" name="Рисунок 16"/>
             <wp:cNvGraphicFramePr>
               <a:graphicFrameLocks xmlns:a="http://schemas.openxmlformats.org/drawingml/2006/main" noChangeAspect="1"/>
             </wp:cNvGraphicFramePr>
@@ -12934,36 +13056,23 @@
               <a:graphicData uri="http://schemas.openxmlformats.org/drawingml/2006/picture">
                 <pic:pic xmlns:pic="http://schemas.openxmlformats.org/drawingml/2006/picture">
                   <pic:nvPicPr>
-                    <pic:cNvPr id="0" name="Picture 7"/>
-                    <pic:cNvPicPr>
-                      <a:picLocks noChangeAspect="1" noChangeArrowheads="1"/>
-                    </pic:cNvPicPr>
+                    <pic:cNvPr id="1" name=""/>
+                    <pic:cNvPicPr/>
                   </pic:nvPicPr>
                   <pic:blipFill>
-                    <a:blip r:embed="rId16">
-                      <a:extLst>
-                        <a:ext uri="{28A0092B-C50C-407E-A947-70E740481C1C}">
-                          <a14:useLocalDpi xmlns:a14="http://schemas.microsoft.com/office/drawing/2010/main" val="0"/>
-                        </a:ext>
-                      </a:extLst>
-                    </a:blip>
-                    <a:srcRect/>
+                    <a:blip r:embed="rId16"/>
                     <a:stretch>
                       <a:fillRect/>
                     </a:stretch>
                   </pic:blipFill>
-                  <pic:spPr bwMode="auto">
+                  <pic:spPr>
                     <a:xfrm>
                       <a:off x="0" y="0"/>
-                      <a:ext cx="5935345" cy="1405255"/>
+                      <a:ext cx="1819275" cy="5753100"/>
                     </a:xfrm>
                     <a:prstGeom prst="rect">
                       <a:avLst/>
                     </a:prstGeom>
-                    <a:noFill/>
-                    <a:ln>
-                      <a:noFill/>
-                    </a:ln>
                   </pic:spPr>
                 </pic:pic>
               </a:graphicData>
@@ -12989,7 +13098,23 @@
           <w:sz w:val="28"/>
           <w:szCs w:val="28"/>
         </w:rPr>
-        <w:t>Рисунок 4.1 — Схема работы метода пассивного поиска</w:t>
+        <w:t xml:space="preserve">Рисунок 4.1 — </w:t>
+      </w:r>
+      <w:r>
+        <w:rPr>
+          <w:rFonts w:ascii="Times New Roman" w:hAnsi="Times New Roman" w:cs="Times New Roman"/>
+          <w:sz w:val="28"/>
+          <w:szCs w:val="28"/>
+        </w:rPr>
+        <w:t xml:space="preserve">Блок-схема </w:t>
+      </w:r>
+      <w:r>
+        <w:rPr>
+          <w:rFonts w:ascii="Times New Roman" w:hAnsi="Times New Roman" w:cs="Times New Roman"/>
+          <w:sz w:val="28"/>
+          <w:szCs w:val="28"/>
+        </w:rPr>
+        <w:t>метода пассивного поиска</w:t>
       </w:r>
     </w:p>
     <w:p>
@@ -13547,6 +13672,7 @@
           <w:sz w:val="28"/>
           <w:szCs w:val="28"/>
         </w:rPr>
+        <w:lastRenderedPageBreak/>
         <w:t xml:space="preserve">Повторять до достижения </w:t>
       </w:r>
       <m:oMath>
@@ -13681,16 +13807,13 @@
       </w:pPr>
       <w:r>
         <w:rPr>
-          <w:rFonts w:ascii="Times New Roman" w:hAnsi="Times New Roman" w:cs="Times New Roman"/>
           <w:noProof/>
-          <w:sz w:val="28"/>
-          <w:szCs w:val="28"/>
         </w:rPr>
         <w:drawing>
-          <wp:inline distT="0" distB="0" distL="0" distR="0" wp14:anchorId="35685000" wp14:editId="498EA3A9">
-            <wp:extent cx="5935345" cy="1668145"/>
-            <wp:effectExtent l="0" t="0" r="8255" b="8255"/>
-            <wp:docPr id="11" name="Рисунок 11"/>
+          <wp:inline distT="0" distB="0" distL="0" distR="0" wp14:anchorId="4B5DE394" wp14:editId="6BF079CF">
+            <wp:extent cx="1876425" cy="3876675"/>
+            <wp:effectExtent l="0" t="0" r="9525" b="9525"/>
+            <wp:docPr id="17" name="Рисунок 17"/>
             <wp:cNvGraphicFramePr>
               <a:graphicFrameLocks xmlns:a="http://schemas.openxmlformats.org/drawingml/2006/main" noChangeAspect="1"/>
             </wp:cNvGraphicFramePr>
@@ -13698,36 +13821,23 @@
               <a:graphicData uri="http://schemas.openxmlformats.org/drawingml/2006/picture">
                 <pic:pic xmlns:pic="http://schemas.openxmlformats.org/drawingml/2006/picture">
                   <pic:nvPicPr>
-                    <pic:cNvPr id="0" name="Picture 8"/>
-                    <pic:cNvPicPr>
-                      <a:picLocks noChangeAspect="1" noChangeArrowheads="1"/>
-                    </pic:cNvPicPr>
+                    <pic:cNvPr id="1" name=""/>
+                    <pic:cNvPicPr/>
                   </pic:nvPicPr>
                   <pic:blipFill>
-                    <a:blip r:embed="rId17">
-                      <a:extLst>
-                        <a:ext uri="{28A0092B-C50C-407E-A947-70E740481C1C}">
-                          <a14:useLocalDpi xmlns:a14="http://schemas.microsoft.com/office/drawing/2010/main" val="0"/>
-                        </a:ext>
-                      </a:extLst>
-                    </a:blip>
-                    <a:srcRect/>
+                    <a:blip r:embed="rId17"/>
                     <a:stretch>
                       <a:fillRect/>
                     </a:stretch>
                   </pic:blipFill>
-                  <pic:spPr bwMode="auto">
+                  <pic:spPr>
                     <a:xfrm>
                       <a:off x="0" y="0"/>
-                      <a:ext cx="5935345" cy="1668145"/>
+                      <a:ext cx="1876425" cy="3876675"/>
                     </a:xfrm>
                     <a:prstGeom prst="rect">
                       <a:avLst/>
                     </a:prstGeom>
-                    <a:noFill/>
-                    <a:ln>
-                      <a:noFill/>
-                    </a:ln>
                   </pic:spPr>
                 </pic:pic>
               </a:graphicData>
@@ -13753,20 +13863,24 @@
           <w:sz w:val="28"/>
           <w:szCs w:val="28"/>
         </w:rPr>
-        <w:t>Рисунок 4.2 — Иллюстрация метода дихотомии</w:t>
-      </w:r>
-    </w:p>
-    <w:p>
-      <w:pPr>
-        <w:spacing w:after="0" w:line="360" w:lineRule="auto"/>
-        <w:contextualSpacing/>
-        <w:jc w:val="center"/>
-        <w:rPr>
-          <w:rFonts w:ascii="Times New Roman" w:hAnsi="Times New Roman" w:cs="Times New Roman"/>
-          <w:sz w:val="28"/>
-          <w:szCs w:val="28"/>
-        </w:rPr>
-      </w:pPr>
+        <w:t xml:space="preserve">Рисунок 4.2 — </w:t>
+      </w:r>
+      <w:r>
+        <w:rPr>
+          <w:rFonts w:ascii="Times New Roman" w:hAnsi="Times New Roman" w:cs="Times New Roman"/>
+          <w:sz w:val="28"/>
+          <w:szCs w:val="28"/>
+        </w:rPr>
+        <w:t>Блок-схема</w:t>
+      </w:r>
+      <w:r>
+        <w:rPr>
+          <w:rFonts w:ascii="Times New Roman" w:hAnsi="Times New Roman" w:cs="Times New Roman"/>
+          <w:sz w:val="28"/>
+          <w:szCs w:val="28"/>
+        </w:rPr>
+        <w:t xml:space="preserve"> метода дихотомии</w:t>
+      </w:r>
     </w:p>
     <w:p>
       <w:pPr>
@@ -13793,26 +13907,12 @@
           <w:szCs w:val="28"/>
         </w:rPr>
       </w:pPr>
-    </w:p>
-    <w:p>
-      <w:pPr>
-        <w:spacing w:after="0" w:line="360" w:lineRule="auto"/>
-        <w:ind w:firstLine="709"/>
-        <w:contextualSpacing/>
-        <w:jc w:val="both"/>
-        <w:rPr>
-          <w:rFonts w:ascii="Times New Roman" w:hAnsi="Times New Roman" w:cs="Times New Roman"/>
-          <w:sz w:val="28"/>
-          <w:szCs w:val="28"/>
-        </w:rPr>
-      </w:pPr>
-      <w:r>
-        <w:rPr>
-          <w:rFonts w:ascii="Times New Roman" w:hAnsi="Times New Roman" w:cs="Times New Roman"/>
-          <w:sz w:val="28"/>
-          <w:szCs w:val="28"/>
-        </w:rPr>
-        <w:lastRenderedPageBreak/>
+      <w:r>
+        <w:rPr>
+          <w:rFonts w:ascii="Times New Roman" w:hAnsi="Times New Roman" w:cs="Times New Roman"/>
+          <w:sz w:val="28"/>
+          <w:szCs w:val="28"/>
+        </w:rPr>
         <w:t>4.2.3. Метод золотого сечения</w:t>
       </w:r>
     </w:p>
@@ -14439,6 +14539,7 @@
           <w:sz w:val="28"/>
           <w:szCs w:val="28"/>
         </w:rPr>
+        <w:lastRenderedPageBreak/>
         <w:t xml:space="preserve">Преимущества: минимальное число вычислений функции среди интервальных методов. </w:t>
       </w:r>
     </w:p>
@@ -14489,16 +14590,13 @@
       </w:pPr>
       <w:r>
         <w:rPr>
-          <w:rFonts w:ascii="Times New Roman" w:hAnsi="Times New Roman" w:cs="Times New Roman"/>
           <w:noProof/>
-          <w:sz w:val="28"/>
-          <w:szCs w:val="28"/>
         </w:rPr>
         <w:drawing>
-          <wp:inline distT="0" distB="0" distL="0" distR="0" wp14:anchorId="2D8E3036" wp14:editId="32CF8C6E">
-            <wp:extent cx="5935345" cy="1600200"/>
-            <wp:effectExtent l="0" t="0" r="8255" b="0"/>
-            <wp:docPr id="12" name="Рисунок 12"/>
+          <wp:inline distT="0" distB="0" distL="0" distR="0" wp14:anchorId="46311F30" wp14:editId="658650AC">
+            <wp:extent cx="3133725" cy="5105400"/>
+            <wp:effectExtent l="0" t="0" r="9525" b="0"/>
+            <wp:docPr id="18" name="Рисунок 18"/>
             <wp:cNvGraphicFramePr>
               <a:graphicFrameLocks xmlns:a="http://schemas.openxmlformats.org/drawingml/2006/main" noChangeAspect="1"/>
             </wp:cNvGraphicFramePr>
@@ -14506,36 +14604,23 @@
               <a:graphicData uri="http://schemas.openxmlformats.org/drawingml/2006/picture">
                 <pic:pic xmlns:pic="http://schemas.openxmlformats.org/drawingml/2006/picture">
                   <pic:nvPicPr>
-                    <pic:cNvPr id="0" name="Picture 9"/>
-                    <pic:cNvPicPr>
-                      <a:picLocks noChangeAspect="1" noChangeArrowheads="1"/>
-                    </pic:cNvPicPr>
+                    <pic:cNvPr id="1" name=""/>
+                    <pic:cNvPicPr/>
                   </pic:nvPicPr>
                   <pic:blipFill>
-                    <a:blip r:embed="rId18">
-                      <a:extLst>
-                        <a:ext uri="{28A0092B-C50C-407E-A947-70E740481C1C}">
-                          <a14:useLocalDpi xmlns:a14="http://schemas.microsoft.com/office/drawing/2010/main" val="0"/>
-                        </a:ext>
-                      </a:extLst>
-                    </a:blip>
-                    <a:srcRect/>
+                    <a:blip r:embed="rId18"/>
                     <a:stretch>
                       <a:fillRect/>
                     </a:stretch>
                   </pic:blipFill>
-                  <pic:spPr bwMode="auto">
+                  <pic:spPr>
                     <a:xfrm>
                       <a:off x="0" y="0"/>
-                      <a:ext cx="5935345" cy="1600200"/>
+                      <a:ext cx="3133725" cy="5105400"/>
                     </a:xfrm>
                     <a:prstGeom prst="rect">
                       <a:avLst/>
                     </a:prstGeom>
-                    <a:noFill/>
-                    <a:ln>
-                      <a:noFill/>
-                    </a:ln>
                   </pic:spPr>
                 </pic:pic>
               </a:graphicData>
@@ -14561,7 +14646,23 @@
           <w:sz w:val="28"/>
           <w:szCs w:val="28"/>
         </w:rPr>
-        <w:t>Рисунок 4.3 — Иллюстрация метода золотого сечения</w:t>
+        <w:t xml:space="preserve">Рисунок 4.3 — </w:t>
+      </w:r>
+      <w:r>
+        <w:rPr>
+          <w:rFonts w:ascii="Times New Roman" w:hAnsi="Times New Roman" w:cs="Times New Roman"/>
+          <w:sz w:val="28"/>
+          <w:szCs w:val="28"/>
+        </w:rPr>
+        <w:t>Блок-схема</w:t>
+      </w:r>
+      <w:r>
+        <w:rPr>
+          <w:rFonts w:ascii="Times New Roman" w:hAnsi="Times New Roman" w:cs="Times New Roman"/>
+          <w:sz w:val="28"/>
+          <w:szCs w:val="28"/>
+        </w:rPr>
+        <w:t xml:space="preserve"> метода золотого сечения</w:t>
       </w:r>
     </w:p>
     <w:p>
@@ -15003,6 +15104,19 @@
     <w:p>
       <w:pPr>
         <w:spacing w:after="0" w:line="360" w:lineRule="auto"/>
+        <w:ind w:firstLine="709"/>
+        <w:contextualSpacing/>
+        <w:jc w:val="both"/>
+        <w:rPr>
+          <w:rFonts w:ascii="Times New Roman" w:hAnsi="Times New Roman" w:cs="Times New Roman"/>
+          <w:sz w:val="28"/>
+          <w:szCs w:val="28"/>
+        </w:rPr>
+      </w:pPr>
+    </w:p>
+    <w:p>
+      <w:pPr>
+        <w:spacing w:after="0" w:line="360" w:lineRule="auto"/>
         <w:contextualSpacing/>
         <w:jc w:val="center"/>
         <w:rPr>
@@ -15013,16 +15127,13 @@
       </w:pPr>
       <w:r>
         <w:rPr>
-          <w:rFonts w:ascii="Times New Roman" w:hAnsi="Times New Roman" w:cs="Times New Roman"/>
           <w:noProof/>
-          <w:sz w:val="28"/>
-          <w:szCs w:val="28"/>
         </w:rPr>
         <w:drawing>
-          <wp:inline distT="0" distB="0" distL="0" distR="0" wp14:anchorId="771C72FB" wp14:editId="0218C951">
-            <wp:extent cx="5935345" cy="1236345"/>
-            <wp:effectExtent l="0" t="0" r="8255" b="1905"/>
-            <wp:docPr id="13" name="Рисунок 13"/>
+          <wp:inline distT="0" distB="0" distL="0" distR="0" wp14:anchorId="41FD8BC1" wp14:editId="36E73A17">
+            <wp:extent cx="1571625" cy="5695950"/>
+            <wp:effectExtent l="0" t="0" r="9525" b="0"/>
+            <wp:docPr id="19" name="Рисунок 19"/>
             <wp:cNvGraphicFramePr>
               <a:graphicFrameLocks xmlns:a="http://schemas.openxmlformats.org/drawingml/2006/main" noChangeAspect="1"/>
             </wp:cNvGraphicFramePr>
@@ -15030,36 +15141,23 @@
               <a:graphicData uri="http://schemas.openxmlformats.org/drawingml/2006/picture">
                 <pic:pic xmlns:pic="http://schemas.openxmlformats.org/drawingml/2006/picture">
                   <pic:nvPicPr>
-                    <pic:cNvPr id="0" name="Picture 10"/>
-                    <pic:cNvPicPr>
-                      <a:picLocks noChangeAspect="1" noChangeArrowheads="1"/>
-                    </pic:cNvPicPr>
+                    <pic:cNvPr id="1" name=""/>
+                    <pic:cNvPicPr/>
                   </pic:nvPicPr>
                   <pic:blipFill>
-                    <a:blip r:embed="rId19">
-                      <a:extLst>
-                        <a:ext uri="{28A0092B-C50C-407E-A947-70E740481C1C}">
-                          <a14:useLocalDpi xmlns:a14="http://schemas.microsoft.com/office/drawing/2010/main" val="0"/>
-                        </a:ext>
-                      </a:extLst>
-                    </a:blip>
-                    <a:srcRect/>
+                    <a:blip r:embed="rId19"/>
                     <a:stretch>
                       <a:fillRect/>
                     </a:stretch>
                   </pic:blipFill>
-                  <pic:spPr bwMode="auto">
+                  <pic:spPr>
                     <a:xfrm>
                       <a:off x="0" y="0"/>
-                      <a:ext cx="5935345" cy="1236345"/>
+                      <a:ext cx="1571625" cy="5695950"/>
                     </a:xfrm>
                     <a:prstGeom prst="rect">
                       <a:avLst/>
                     </a:prstGeom>
-                    <a:noFill/>
-                    <a:ln>
-                      <a:noFill/>
-                    </a:ln>
                   </pic:spPr>
                 </pic:pic>
               </a:graphicData>
@@ -15085,7 +15183,23 @@
           <w:sz w:val="28"/>
           <w:szCs w:val="28"/>
         </w:rPr>
-        <w:t>Рисунок 4.4 — Геометрическая интерпретация метода Ньютона</w:t>
+        <w:t xml:space="preserve">Рисунок 4.4 — </w:t>
+      </w:r>
+      <w:r>
+        <w:rPr>
+          <w:rFonts w:ascii="Times New Roman" w:hAnsi="Times New Roman" w:cs="Times New Roman"/>
+          <w:sz w:val="28"/>
+          <w:szCs w:val="28"/>
+        </w:rPr>
+        <w:t xml:space="preserve">Блок-схема </w:t>
+      </w:r>
+      <w:r>
+        <w:rPr>
+          <w:rFonts w:ascii="Times New Roman" w:hAnsi="Times New Roman" w:cs="Times New Roman"/>
+          <w:sz w:val="28"/>
+          <w:szCs w:val="28"/>
+        </w:rPr>
+        <w:t>метода Ньютона</w:t>
       </w:r>
     </w:p>
     <w:p>
@@ -15786,16 +15900,13 @@
       </w:pPr>
       <w:r>
         <w:rPr>
-          <w:rFonts w:ascii="Times New Roman" w:hAnsi="Times New Roman" w:cs="Times New Roman"/>
           <w:noProof/>
-          <w:sz w:val="28"/>
-          <w:szCs w:val="28"/>
         </w:rPr>
         <w:drawing>
-          <wp:inline distT="0" distB="0" distL="0" distR="0" wp14:anchorId="3C6508F5" wp14:editId="77B80BDF">
-            <wp:extent cx="5935345" cy="1388745"/>
-            <wp:effectExtent l="0" t="0" r="8255" b="1905"/>
-            <wp:docPr id="14" name="Рисунок 14"/>
+          <wp:inline distT="0" distB="0" distL="0" distR="0" wp14:anchorId="08A026D9" wp14:editId="02FF19B8">
+            <wp:extent cx="3333750" cy="4086225"/>
+            <wp:effectExtent l="0" t="0" r="0" b="9525"/>
+            <wp:docPr id="20" name="Рисунок 20"/>
             <wp:cNvGraphicFramePr>
               <a:graphicFrameLocks xmlns:a="http://schemas.openxmlformats.org/drawingml/2006/main" noChangeAspect="1"/>
             </wp:cNvGraphicFramePr>
@@ -15803,36 +15914,477 @@
               <a:graphicData uri="http://schemas.openxmlformats.org/drawingml/2006/picture">
                 <pic:pic xmlns:pic="http://schemas.openxmlformats.org/drawingml/2006/picture">
                   <pic:nvPicPr>
-                    <pic:cNvPr id="0" name="Picture 11"/>
-                    <pic:cNvPicPr>
-                      <a:picLocks noChangeAspect="1" noChangeArrowheads="1"/>
-                    </pic:cNvPicPr>
+                    <pic:cNvPr id="1" name=""/>
+                    <pic:cNvPicPr/>
                   </pic:nvPicPr>
                   <pic:blipFill>
-                    <a:blip r:embed="rId20">
+                    <a:blip r:embed="rId20"/>
+                    <a:stretch>
+                      <a:fillRect/>
+                    </a:stretch>
+                  </pic:blipFill>
+                  <pic:spPr>
+                    <a:xfrm>
+                      <a:off x="0" y="0"/>
+                      <a:ext cx="3333750" cy="4086225"/>
+                    </a:xfrm>
+                    <a:prstGeom prst="rect">
+                      <a:avLst/>
+                    </a:prstGeom>
+                  </pic:spPr>
+                </pic:pic>
+              </a:graphicData>
+            </a:graphic>
+          </wp:inline>
+        </w:drawing>
+      </w:r>
+    </w:p>
+    <w:p>
+      <w:pPr>
+        <w:spacing w:after="0" w:line="360" w:lineRule="auto"/>
+        <w:contextualSpacing/>
+        <w:jc w:val="center"/>
+        <w:rPr>
+          <w:rFonts w:ascii="Times New Roman" w:hAnsi="Times New Roman" w:cs="Times New Roman"/>
+          <w:sz w:val="28"/>
+          <w:szCs w:val="28"/>
+        </w:rPr>
+      </w:pPr>
+      <w:r>
+        <w:rPr>
+          <w:rFonts w:ascii="Times New Roman" w:hAnsi="Times New Roman" w:cs="Times New Roman"/>
+          <w:sz w:val="28"/>
+          <w:szCs w:val="28"/>
+        </w:rPr>
+        <w:t xml:space="preserve">Рисунок 4.5 — </w:t>
+      </w:r>
+      <w:r>
+        <w:rPr>
+          <w:rFonts w:ascii="Times New Roman" w:hAnsi="Times New Roman" w:cs="Times New Roman"/>
+          <w:sz w:val="28"/>
+          <w:szCs w:val="28"/>
+        </w:rPr>
+        <w:t>Блок-схема</w:t>
+      </w:r>
+      <w:r>
+        <w:rPr>
+          <w:rFonts w:ascii="Times New Roman" w:hAnsi="Times New Roman" w:cs="Times New Roman"/>
+          <w:sz w:val="28"/>
+          <w:szCs w:val="28"/>
+        </w:rPr>
+        <w:t xml:space="preserve"> метода секущих</w:t>
+      </w:r>
+    </w:p>
+    <w:p>
+      <w:pPr>
+        <w:spacing w:after="0" w:line="360" w:lineRule="auto"/>
+        <w:contextualSpacing/>
+        <w:jc w:val="both"/>
+        <w:rPr>
+          <w:rFonts w:ascii="Times New Roman" w:hAnsi="Times New Roman" w:cs="Times New Roman"/>
+          <w:sz w:val="28"/>
+          <w:szCs w:val="28"/>
+        </w:rPr>
+      </w:pPr>
+    </w:p>
+    <w:p>
+      <w:pPr>
+        <w:pStyle w:val="11"/>
+      </w:pPr>
+      <w:bookmarkStart w:id="18" w:name="_Toc209374414"/>
+      <w:r>
+        <w:t>4.3 Скриншоты приложения</w:t>
+      </w:r>
+      <w:bookmarkEnd w:id="18"/>
+    </w:p>
+    <w:p>
+      <w:pPr>
+        <w:spacing w:after="0" w:line="360" w:lineRule="auto"/>
+        <w:ind w:firstLine="709"/>
+        <w:contextualSpacing/>
+        <w:jc w:val="both"/>
+        <w:rPr>
+          <w:rFonts w:ascii="Times New Roman" w:hAnsi="Times New Roman" w:cs="Times New Roman"/>
+          <w:sz w:val="28"/>
+          <w:szCs w:val="28"/>
+        </w:rPr>
+      </w:pPr>
+    </w:p>
+    <w:p>
+      <w:pPr>
+        <w:spacing w:after="0" w:line="360" w:lineRule="auto"/>
+        <w:ind w:firstLine="709"/>
+        <w:contextualSpacing/>
+        <w:jc w:val="both"/>
+        <w:rPr>
+          <w:rFonts w:ascii="Times New Roman" w:hAnsi="Times New Roman" w:cs="Times New Roman"/>
+          <w:sz w:val="28"/>
+          <w:szCs w:val="28"/>
+        </w:rPr>
+      </w:pPr>
+      <w:r>
+        <w:rPr>
+          <w:rFonts w:ascii="Times New Roman" w:hAnsi="Times New Roman" w:cs="Times New Roman"/>
+          <w:sz w:val="28"/>
+          <w:szCs w:val="28"/>
+        </w:rPr>
+        <w:t>Для наглядной демонстрации работы разработанного программного обеспечения приведены скриншоты интерфейса и результатов вычислений. Они иллюстрируют процесс ввода исходных данных, выбор метода оптимизации, а также отображение результатов и графиков.</w:t>
+      </w:r>
+    </w:p>
+    <w:p>
+      <w:pPr>
+        <w:spacing w:after="0" w:line="360" w:lineRule="auto"/>
+        <w:ind w:firstLine="709"/>
+        <w:contextualSpacing/>
+        <w:jc w:val="both"/>
+        <w:rPr>
+          <w:rFonts w:ascii="Times New Roman" w:hAnsi="Times New Roman" w:cs="Times New Roman"/>
+          <w:sz w:val="28"/>
+          <w:szCs w:val="28"/>
+        </w:rPr>
+      </w:pPr>
+    </w:p>
+    <w:p>
+      <w:pPr>
+        <w:spacing w:after="0" w:line="360" w:lineRule="auto"/>
+        <w:ind w:firstLine="709"/>
+        <w:contextualSpacing/>
+        <w:jc w:val="both"/>
+        <w:rPr>
+          <w:rFonts w:ascii="Times New Roman" w:hAnsi="Times New Roman" w:cs="Times New Roman"/>
+          <w:sz w:val="28"/>
+          <w:szCs w:val="28"/>
+        </w:rPr>
+      </w:pPr>
+      <w:r>
+        <w:rPr>
+          <w:rFonts w:ascii="Times New Roman" w:hAnsi="Times New Roman" w:cs="Times New Roman"/>
+          <w:sz w:val="28"/>
+          <w:szCs w:val="28"/>
+        </w:rPr>
+        <w:lastRenderedPageBreak/>
+        <w:t>На рисунке 4.6 представлено главное окно приложения, содержащее поля для ввода аналитического выражения функции, границ интервала поиска и параметров точности вычислений.</w:t>
+      </w:r>
+    </w:p>
+    <w:p>
+      <w:pPr>
+        <w:spacing w:after="0" w:line="360" w:lineRule="auto"/>
+        <w:ind w:firstLine="709"/>
+        <w:contextualSpacing/>
+        <w:jc w:val="both"/>
+        <w:rPr>
+          <w:rFonts w:ascii="Times New Roman" w:hAnsi="Times New Roman" w:cs="Times New Roman"/>
+          <w:sz w:val="28"/>
+          <w:szCs w:val="28"/>
+        </w:rPr>
+      </w:pPr>
+    </w:p>
+    <w:p>
+      <w:pPr>
+        <w:spacing w:after="0" w:line="360" w:lineRule="auto"/>
+        <w:contextualSpacing/>
+        <w:jc w:val="center"/>
+        <w:rPr>
+          <w:rFonts w:ascii="Times New Roman" w:hAnsi="Times New Roman" w:cs="Times New Roman"/>
+          <w:sz w:val="28"/>
+          <w:szCs w:val="28"/>
+        </w:rPr>
+      </w:pPr>
+      <w:r>
+        <w:rPr>
+          <w:noProof/>
+        </w:rPr>
+        <w:drawing>
+          <wp:inline distT="0" distB="0" distL="0" distR="0" wp14:anchorId="1DD0D455" wp14:editId="37D75F8E">
+            <wp:extent cx="5940425" cy="3063240"/>
+            <wp:effectExtent l="0" t="0" r="3175" b="3810"/>
+            <wp:docPr id="21" name="Рисунок 21"/>
+            <wp:cNvGraphicFramePr>
+              <a:graphicFrameLocks xmlns:a="http://schemas.openxmlformats.org/drawingml/2006/main" noChangeAspect="1"/>
+            </wp:cNvGraphicFramePr>
+            <a:graphic xmlns:a="http://schemas.openxmlformats.org/drawingml/2006/main">
+              <a:graphicData uri="http://schemas.openxmlformats.org/drawingml/2006/picture">
+                <pic:pic xmlns:pic="http://schemas.openxmlformats.org/drawingml/2006/picture">
+                  <pic:nvPicPr>
+                    <pic:cNvPr id="1" name=""/>
+                    <pic:cNvPicPr/>
+                  </pic:nvPicPr>
+                  <pic:blipFill>
+                    <a:blip r:embed="rId21"/>
+                    <a:stretch>
+                      <a:fillRect/>
+                    </a:stretch>
+                  </pic:blipFill>
+                  <pic:spPr>
+                    <a:xfrm>
+                      <a:off x="0" y="0"/>
+                      <a:ext cx="5940425" cy="3063240"/>
+                    </a:xfrm>
+                    <a:prstGeom prst="rect">
+                      <a:avLst/>
+                    </a:prstGeom>
+                  </pic:spPr>
+                </pic:pic>
+              </a:graphicData>
+            </a:graphic>
+          </wp:inline>
+        </w:drawing>
+      </w:r>
+    </w:p>
+    <w:p>
+      <w:pPr>
+        <w:spacing w:after="0" w:line="360" w:lineRule="auto"/>
+        <w:contextualSpacing/>
+        <w:jc w:val="center"/>
+        <w:rPr>
+          <w:rFonts w:ascii="Times New Roman" w:hAnsi="Times New Roman" w:cs="Times New Roman"/>
+          <w:sz w:val="28"/>
+          <w:szCs w:val="28"/>
+        </w:rPr>
+      </w:pPr>
+      <w:r>
+        <w:rPr>
+          <w:rFonts w:ascii="Times New Roman" w:hAnsi="Times New Roman" w:cs="Times New Roman"/>
+          <w:sz w:val="28"/>
+          <w:szCs w:val="28"/>
+        </w:rPr>
+        <w:t>Рисунок 4.6 — Главное окно приложения</w:t>
+      </w:r>
+    </w:p>
+    <w:p>
+      <w:pPr>
+        <w:spacing w:after="0" w:line="360" w:lineRule="auto"/>
+        <w:ind w:firstLine="709"/>
+        <w:contextualSpacing/>
+        <w:jc w:val="both"/>
+        <w:rPr>
+          <w:rFonts w:ascii="Times New Roman" w:hAnsi="Times New Roman" w:cs="Times New Roman"/>
+          <w:sz w:val="28"/>
+          <w:szCs w:val="28"/>
+        </w:rPr>
+      </w:pPr>
+    </w:p>
+    <w:p>
+      <w:pPr>
+        <w:spacing w:after="0" w:line="360" w:lineRule="auto"/>
+        <w:ind w:firstLine="709"/>
+        <w:contextualSpacing/>
+        <w:jc w:val="both"/>
+        <w:rPr>
+          <w:rFonts w:ascii="Times New Roman" w:hAnsi="Times New Roman" w:cs="Times New Roman"/>
+          <w:sz w:val="28"/>
+          <w:szCs w:val="28"/>
+        </w:rPr>
+      </w:pPr>
+      <w:r>
+        <w:rPr>
+          <w:rFonts w:ascii="Times New Roman" w:hAnsi="Times New Roman" w:cs="Times New Roman"/>
+          <w:sz w:val="28"/>
+          <w:szCs w:val="28"/>
+        </w:rPr>
+        <w:t>На рисунке 4.7 показан пример ввода исходных данных: функция, границы интервала и параметр точности.</w:t>
+      </w:r>
+    </w:p>
+    <w:p>
+      <w:pPr>
+        <w:rPr>
+          <w:rFonts w:ascii="Times New Roman" w:hAnsi="Times New Roman" w:cs="Times New Roman"/>
+          <w:sz w:val="28"/>
+          <w:szCs w:val="28"/>
+        </w:rPr>
+      </w:pPr>
+    </w:p>
+    <w:p>
+      <w:pPr>
+        <w:rPr>
+          <w:rFonts w:ascii="Times New Roman" w:hAnsi="Times New Roman" w:cs="Times New Roman"/>
+          <w:sz w:val="28"/>
+          <w:szCs w:val="28"/>
+        </w:rPr>
+      </w:pPr>
+      <w:r>
+        <w:rPr>
+          <w:noProof/>
+        </w:rPr>
+        <w:lastRenderedPageBreak/>
+        <w:drawing>
+          <wp:anchor distT="0" distB="0" distL="114300" distR="114300" simplePos="0" relativeHeight="251659264" behindDoc="0" locked="0" layoutInCell="1" allowOverlap="1" wp14:anchorId="30B0BCA0" wp14:editId="0013F8C7">
+            <wp:simplePos x="0" y="0"/>
+            <wp:positionH relativeFrom="column">
+              <wp:posOffset>0</wp:posOffset>
+            </wp:positionH>
+            <wp:positionV relativeFrom="paragraph">
+              <wp:posOffset>365125</wp:posOffset>
+            </wp:positionV>
+            <wp:extent cx="2705100" cy="6076950"/>
+            <wp:effectExtent l="0" t="0" r="0" b="0"/>
+            <wp:wrapTopAndBottom/>
+            <wp:docPr id="22" name="Рисунок 22"/>
+            <wp:cNvGraphicFramePr>
+              <a:graphicFrameLocks xmlns:a="http://schemas.openxmlformats.org/drawingml/2006/main" noChangeAspect="1"/>
+            </wp:cNvGraphicFramePr>
+            <a:graphic xmlns:a="http://schemas.openxmlformats.org/drawingml/2006/main">
+              <a:graphicData uri="http://schemas.openxmlformats.org/drawingml/2006/picture">
+                <pic:pic xmlns:pic="http://schemas.openxmlformats.org/drawingml/2006/picture">
+                  <pic:nvPicPr>
+                    <pic:cNvPr id="1" name=""/>
+                    <pic:cNvPicPr/>
+                  </pic:nvPicPr>
+                  <pic:blipFill>
+                    <a:blip r:embed="rId22">
                       <a:extLst>
                         <a:ext uri="{28A0092B-C50C-407E-A947-70E740481C1C}">
                           <a14:useLocalDpi xmlns:a14="http://schemas.microsoft.com/office/drawing/2010/main" val="0"/>
                         </a:ext>
                       </a:extLst>
                     </a:blip>
-                    <a:srcRect/>
                     <a:stretch>
                       <a:fillRect/>
                     </a:stretch>
                   </pic:blipFill>
-                  <pic:spPr bwMode="auto">
+                  <pic:spPr>
                     <a:xfrm>
                       <a:off x="0" y="0"/>
-                      <a:ext cx="5935345" cy="1388745"/>
+                      <a:ext cx="2705100" cy="6076950"/>
                     </a:xfrm>
                     <a:prstGeom prst="rect">
                       <a:avLst/>
                     </a:prstGeom>
-                    <a:noFill/>
-                    <a:ln>
-                      <a:noFill/>
-                    </a:ln>
+                  </pic:spPr>
+                </pic:pic>
+              </a:graphicData>
+            </a:graphic>
+          </wp:anchor>
+        </w:drawing>
+      </w:r>
+    </w:p>
+    <w:p>
+      <w:pPr>
+        <w:tabs>
+          <w:tab w:val="left" w:pos="1512"/>
+        </w:tabs>
+        <w:spacing w:after="0" w:line="360" w:lineRule="auto"/>
+        <w:contextualSpacing/>
+        <w:rPr>
+          <w:rFonts w:ascii="Times New Roman" w:hAnsi="Times New Roman" w:cs="Times New Roman"/>
+          <w:sz w:val="28"/>
+          <w:szCs w:val="28"/>
+        </w:rPr>
+      </w:pPr>
+    </w:p>
+    <w:p>
+      <w:pPr>
+        <w:spacing w:after="0" w:line="360" w:lineRule="auto"/>
+        <w:ind w:firstLine="709"/>
+        <w:contextualSpacing/>
+        <w:jc w:val="center"/>
+        <w:rPr>
+          <w:rFonts w:ascii="Times New Roman" w:hAnsi="Times New Roman" w:cs="Times New Roman"/>
+          <w:sz w:val="28"/>
+          <w:szCs w:val="28"/>
+        </w:rPr>
+      </w:pPr>
+      <w:r>
+        <w:rPr>
+          <w:rFonts w:ascii="Times New Roman" w:hAnsi="Times New Roman" w:cs="Times New Roman"/>
+          <w:sz w:val="28"/>
+          <w:szCs w:val="28"/>
+        </w:rPr>
+        <w:t>Рисунок 4.7 — Ввод функции и параметров поиска экстремума</w:t>
+      </w:r>
+    </w:p>
+    <w:p>
+      <w:pPr>
+        <w:spacing w:after="0" w:line="360" w:lineRule="auto"/>
+        <w:ind w:firstLine="709"/>
+        <w:contextualSpacing/>
+        <w:jc w:val="both"/>
+        <w:rPr>
+          <w:rFonts w:ascii="Times New Roman" w:hAnsi="Times New Roman" w:cs="Times New Roman"/>
+          <w:sz w:val="28"/>
+          <w:szCs w:val="28"/>
+        </w:rPr>
+      </w:pPr>
+    </w:p>
+    <w:p>
+      <w:pPr>
+        <w:spacing w:after="0" w:line="360" w:lineRule="auto"/>
+        <w:ind w:firstLine="709"/>
+        <w:contextualSpacing/>
+        <w:jc w:val="both"/>
+        <w:rPr>
+          <w:rFonts w:ascii="Times New Roman" w:hAnsi="Times New Roman" w:cs="Times New Roman"/>
+          <w:sz w:val="28"/>
+          <w:szCs w:val="28"/>
+        </w:rPr>
+      </w:pPr>
+      <w:r>
+        <w:rPr>
+          <w:rFonts w:ascii="Times New Roman" w:hAnsi="Times New Roman" w:cs="Times New Roman"/>
+          <w:sz w:val="28"/>
+          <w:szCs w:val="28"/>
+        </w:rPr>
+        <w:t>На рисунке 4.8 продемонстрирован выбор метода одномерной оптимизации. Пользователь может указать конкретный метод или воспользоваться режимом автоматического выбора.</w:t>
+      </w:r>
+    </w:p>
+    <w:p>
+      <w:pPr>
+        <w:spacing w:after="0" w:line="360" w:lineRule="auto"/>
+        <w:ind w:firstLine="709"/>
+        <w:contextualSpacing/>
+        <w:jc w:val="both"/>
+        <w:rPr>
+          <w:rFonts w:ascii="Times New Roman" w:hAnsi="Times New Roman" w:cs="Times New Roman"/>
+          <w:sz w:val="28"/>
+          <w:szCs w:val="28"/>
+        </w:rPr>
+      </w:pPr>
+    </w:p>
+    <w:p>
+      <w:pPr>
+        <w:spacing w:after="0" w:line="360" w:lineRule="auto"/>
+        <w:contextualSpacing/>
+        <w:jc w:val="center"/>
+        <w:rPr>
+          <w:rFonts w:ascii="Times New Roman" w:hAnsi="Times New Roman" w:cs="Times New Roman"/>
+          <w:sz w:val="28"/>
+          <w:szCs w:val="28"/>
+        </w:rPr>
+      </w:pPr>
+      <w:r>
+        <w:rPr>
+          <w:noProof/>
+        </w:rPr>
+        <w:lastRenderedPageBreak/>
+        <w:drawing>
+          <wp:inline distT="0" distB="0" distL="0" distR="0" wp14:anchorId="7F79657A" wp14:editId="6F36FA0B">
+            <wp:extent cx="2809875" cy="3829050"/>
+            <wp:effectExtent l="0" t="0" r="9525" b="0"/>
+            <wp:docPr id="23" name="Рисунок 23"/>
+            <wp:cNvGraphicFramePr>
+              <a:graphicFrameLocks xmlns:a="http://schemas.openxmlformats.org/drawingml/2006/main" noChangeAspect="1"/>
+            </wp:cNvGraphicFramePr>
+            <a:graphic xmlns:a="http://schemas.openxmlformats.org/drawingml/2006/main">
+              <a:graphicData uri="http://schemas.openxmlformats.org/drawingml/2006/picture">
+                <pic:pic xmlns:pic="http://schemas.openxmlformats.org/drawingml/2006/picture">
+                  <pic:nvPicPr>
+                    <pic:cNvPr id="1" name=""/>
+                    <pic:cNvPicPr/>
+                  </pic:nvPicPr>
+                  <pic:blipFill>
+                    <a:blip r:embed="rId23"/>
+                    <a:stretch>
+                      <a:fillRect/>
+                    </a:stretch>
+                  </pic:blipFill>
+                  <pic:spPr>
+                    <a:xfrm>
+                      <a:off x="0" y="0"/>
+                      <a:ext cx="2809875" cy="3829050"/>
+                    </a:xfrm>
+                    <a:prstGeom prst="rect">
+                      <a:avLst/>
+                    </a:prstGeom>
                   </pic:spPr>
                 </pic:pic>
               </a:graphicData>
@@ -15858,7 +16410,7 @@
           <w:sz w:val="28"/>
           <w:szCs w:val="28"/>
         </w:rPr>
-        <w:t>Рисунок 4.5 — Иллюстрация метода секущих</w:t>
+        <w:t>Рисунок 4.8 — Выбор метода оптимизации</w:t>
       </w:r>
     </w:p>
     <w:p>
@@ -15873,12 +16425,577 @@
           <w:szCs w:val="28"/>
         </w:rPr>
       </w:pPr>
-      <w:r>
-        <w:rPr>
-          <w:rFonts w:ascii="Times New Roman" w:hAnsi="Times New Roman" w:cs="Times New Roman"/>
-          <w:sz w:val="28"/>
-          <w:szCs w:val="28"/>
-        </w:rPr>
+    </w:p>
+    <w:p>
+      <w:pPr>
+        <w:spacing w:after="0" w:line="360" w:lineRule="auto"/>
+        <w:ind w:firstLine="709"/>
+        <w:contextualSpacing/>
+        <w:jc w:val="both"/>
+        <w:rPr>
+          <w:rFonts w:ascii="Times New Roman" w:hAnsi="Times New Roman" w:cs="Times New Roman"/>
+          <w:sz w:val="28"/>
+          <w:szCs w:val="28"/>
+        </w:rPr>
+      </w:pPr>
+      <w:r>
+        <w:rPr>
+          <w:rFonts w:ascii="Times New Roman" w:hAnsi="Times New Roman" w:cs="Times New Roman"/>
+          <w:sz w:val="28"/>
+          <w:szCs w:val="28"/>
+        </w:rPr>
+        <w:t>На рисунк</w:t>
+      </w:r>
+      <w:r>
+        <w:rPr>
+          <w:rFonts w:ascii="Times New Roman" w:hAnsi="Times New Roman" w:cs="Times New Roman"/>
+          <w:sz w:val="28"/>
+          <w:szCs w:val="28"/>
+        </w:rPr>
+        <w:t>ах</w:t>
+      </w:r>
+      <w:r>
+        <w:rPr>
+          <w:rFonts w:ascii="Times New Roman" w:hAnsi="Times New Roman" w:cs="Times New Roman"/>
+          <w:sz w:val="28"/>
+          <w:szCs w:val="28"/>
+        </w:rPr>
+        <w:t xml:space="preserve"> 4.9</w:t>
+      </w:r>
+      <w:r>
+        <w:rPr>
+          <w:rFonts w:ascii="Times New Roman" w:hAnsi="Times New Roman" w:cs="Times New Roman"/>
+          <w:sz w:val="28"/>
+          <w:szCs w:val="28"/>
+        </w:rPr>
+        <w:t xml:space="preserve"> и 4.10</w:t>
+      </w:r>
+      <w:r>
+        <w:rPr>
+          <w:rFonts w:ascii="Times New Roman" w:hAnsi="Times New Roman" w:cs="Times New Roman"/>
+          <w:sz w:val="28"/>
+          <w:szCs w:val="28"/>
+        </w:rPr>
+        <w:t xml:space="preserve"> приведены результаты работы программы: найденное значение аргумента, минимальное значение функции, количество итераций.</w:t>
+      </w:r>
+    </w:p>
+    <w:p>
+      <w:pPr>
+        <w:spacing w:after="0" w:line="360" w:lineRule="auto"/>
+        <w:ind w:firstLine="709"/>
+        <w:contextualSpacing/>
+        <w:jc w:val="both"/>
+        <w:rPr>
+          <w:rFonts w:ascii="Times New Roman" w:hAnsi="Times New Roman" w:cs="Times New Roman"/>
+          <w:sz w:val="28"/>
+          <w:szCs w:val="28"/>
+        </w:rPr>
+      </w:pPr>
+    </w:p>
+    <w:p>
+      <w:pPr>
+        <w:spacing w:after="0" w:line="360" w:lineRule="auto"/>
+        <w:contextualSpacing/>
+        <w:jc w:val="center"/>
+        <w:rPr>
+          <w:rFonts w:ascii="Times New Roman" w:hAnsi="Times New Roman" w:cs="Times New Roman"/>
+          <w:sz w:val="28"/>
+          <w:szCs w:val="28"/>
+        </w:rPr>
+      </w:pPr>
+      <w:r>
+        <w:rPr>
+          <w:noProof/>
+        </w:rPr>
+        <w:drawing>
+          <wp:inline distT="0" distB="0" distL="0" distR="0" wp14:anchorId="0C7D6026" wp14:editId="15CC3D44">
+            <wp:extent cx="5940425" cy="1715135"/>
+            <wp:effectExtent l="0" t="0" r="3175" b="0"/>
+            <wp:docPr id="24" name="Рисунок 24"/>
+            <wp:cNvGraphicFramePr>
+              <a:graphicFrameLocks xmlns:a="http://schemas.openxmlformats.org/drawingml/2006/main" noChangeAspect="1"/>
+            </wp:cNvGraphicFramePr>
+            <a:graphic xmlns:a="http://schemas.openxmlformats.org/drawingml/2006/main">
+              <a:graphicData uri="http://schemas.openxmlformats.org/drawingml/2006/picture">
+                <pic:pic xmlns:pic="http://schemas.openxmlformats.org/drawingml/2006/picture">
+                  <pic:nvPicPr>
+                    <pic:cNvPr id="1" name=""/>
+                    <pic:cNvPicPr/>
+                  </pic:nvPicPr>
+                  <pic:blipFill>
+                    <a:blip r:embed="rId24"/>
+                    <a:stretch>
+                      <a:fillRect/>
+                    </a:stretch>
+                  </pic:blipFill>
+                  <pic:spPr>
+                    <a:xfrm>
+                      <a:off x="0" y="0"/>
+                      <a:ext cx="5940425" cy="1715135"/>
+                    </a:xfrm>
+                    <a:prstGeom prst="rect">
+                      <a:avLst/>
+                    </a:prstGeom>
+                  </pic:spPr>
+                </pic:pic>
+              </a:graphicData>
+            </a:graphic>
+          </wp:inline>
+        </w:drawing>
+      </w:r>
+    </w:p>
+    <w:p>
+      <w:pPr>
+        <w:spacing w:after="0" w:line="360" w:lineRule="auto"/>
+        <w:contextualSpacing/>
+        <w:jc w:val="center"/>
+        <w:rPr>
+          <w:rFonts w:ascii="Times New Roman" w:hAnsi="Times New Roman" w:cs="Times New Roman"/>
+          <w:sz w:val="28"/>
+          <w:szCs w:val="28"/>
+        </w:rPr>
+      </w:pPr>
+      <w:r>
+        <w:rPr>
+          <w:rFonts w:ascii="Times New Roman" w:hAnsi="Times New Roman" w:cs="Times New Roman"/>
+          <w:sz w:val="28"/>
+          <w:szCs w:val="28"/>
+        </w:rPr>
+        <w:t>Рисунок 4.9 — Результаты вычислений</w:t>
+      </w:r>
+    </w:p>
+    <w:p>
+      <w:pPr>
+        <w:spacing w:after="0" w:line="360" w:lineRule="auto"/>
+        <w:ind w:firstLine="709"/>
+        <w:contextualSpacing/>
+        <w:jc w:val="both"/>
+        <w:rPr>
+          <w:rFonts w:ascii="Times New Roman" w:hAnsi="Times New Roman" w:cs="Times New Roman"/>
+          <w:sz w:val="28"/>
+          <w:szCs w:val="28"/>
+        </w:rPr>
+      </w:pPr>
+    </w:p>
+    <w:p>
+      <w:pPr>
+        <w:spacing w:after="0" w:line="360" w:lineRule="auto"/>
+        <w:contextualSpacing/>
+        <w:jc w:val="center"/>
+        <w:rPr>
+          <w:rFonts w:ascii="Times New Roman" w:hAnsi="Times New Roman" w:cs="Times New Roman"/>
+          <w:sz w:val="28"/>
+          <w:szCs w:val="28"/>
+        </w:rPr>
+      </w:pPr>
+      <w:r>
+        <w:rPr>
+          <w:noProof/>
+        </w:rPr>
+        <w:lastRenderedPageBreak/>
+        <w:drawing>
+          <wp:inline distT="0" distB="0" distL="0" distR="0" wp14:anchorId="2907D89B" wp14:editId="0078224E">
+            <wp:extent cx="5940425" cy="1637665"/>
+            <wp:effectExtent l="0" t="0" r="3175" b="635"/>
+            <wp:docPr id="25" name="Рисунок 25"/>
+            <wp:cNvGraphicFramePr>
+              <a:graphicFrameLocks xmlns:a="http://schemas.openxmlformats.org/drawingml/2006/main" noChangeAspect="1"/>
+            </wp:cNvGraphicFramePr>
+            <a:graphic xmlns:a="http://schemas.openxmlformats.org/drawingml/2006/main">
+              <a:graphicData uri="http://schemas.openxmlformats.org/drawingml/2006/picture">
+                <pic:pic xmlns:pic="http://schemas.openxmlformats.org/drawingml/2006/picture">
+                  <pic:nvPicPr>
+                    <pic:cNvPr id="1" name=""/>
+                    <pic:cNvPicPr/>
+                  </pic:nvPicPr>
+                  <pic:blipFill>
+                    <a:blip r:embed="rId25"/>
+                    <a:stretch>
+                      <a:fillRect/>
+                    </a:stretch>
+                  </pic:blipFill>
+                  <pic:spPr>
+                    <a:xfrm>
+                      <a:off x="0" y="0"/>
+                      <a:ext cx="5940425" cy="1637665"/>
+                    </a:xfrm>
+                    <a:prstGeom prst="rect">
+                      <a:avLst/>
+                    </a:prstGeom>
+                  </pic:spPr>
+                </pic:pic>
+              </a:graphicData>
+            </a:graphic>
+          </wp:inline>
+        </w:drawing>
+      </w:r>
+    </w:p>
+    <w:p>
+      <w:pPr>
+        <w:spacing w:after="0" w:line="360" w:lineRule="auto"/>
+        <w:contextualSpacing/>
+        <w:jc w:val="center"/>
+        <w:rPr>
+          <w:rFonts w:ascii="Times New Roman" w:hAnsi="Times New Roman" w:cs="Times New Roman"/>
+          <w:sz w:val="28"/>
+          <w:szCs w:val="28"/>
+        </w:rPr>
+      </w:pPr>
+      <w:r>
+        <w:rPr>
+          <w:rFonts w:ascii="Times New Roman" w:hAnsi="Times New Roman" w:cs="Times New Roman"/>
+          <w:sz w:val="28"/>
+          <w:szCs w:val="28"/>
+        </w:rPr>
+        <w:t>Рисунок 4.</w:t>
+      </w:r>
+      <w:r>
+        <w:rPr>
+          <w:rFonts w:ascii="Times New Roman" w:hAnsi="Times New Roman" w:cs="Times New Roman"/>
+          <w:sz w:val="28"/>
+          <w:szCs w:val="28"/>
+        </w:rPr>
+        <w:t>10</w:t>
+      </w:r>
+      <w:r>
+        <w:rPr>
+          <w:rFonts w:ascii="Times New Roman" w:hAnsi="Times New Roman" w:cs="Times New Roman"/>
+          <w:sz w:val="28"/>
+          <w:szCs w:val="28"/>
+        </w:rPr>
+        <w:t xml:space="preserve"> — </w:t>
+      </w:r>
+      <w:r>
+        <w:rPr>
+          <w:rFonts w:ascii="Times New Roman" w:hAnsi="Times New Roman" w:cs="Times New Roman"/>
+          <w:sz w:val="28"/>
+          <w:szCs w:val="28"/>
+        </w:rPr>
+        <w:t>Таблица итераций</w:t>
+      </w:r>
+    </w:p>
+    <w:p>
+      <w:pPr>
+        <w:spacing w:after="0" w:line="360" w:lineRule="auto"/>
+        <w:ind w:firstLine="709"/>
+        <w:contextualSpacing/>
+        <w:jc w:val="both"/>
+        <w:rPr>
+          <w:rFonts w:ascii="Times New Roman" w:hAnsi="Times New Roman" w:cs="Times New Roman"/>
+          <w:sz w:val="28"/>
+          <w:szCs w:val="28"/>
+        </w:rPr>
+      </w:pPr>
+    </w:p>
+    <w:p>
+      <w:pPr>
+        <w:spacing w:after="0" w:line="360" w:lineRule="auto"/>
+        <w:ind w:firstLine="709"/>
+        <w:contextualSpacing/>
+        <w:jc w:val="both"/>
+        <w:rPr>
+          <w:rFonts w:ascii="Times New Roman" w:hAnsi="Times New Roman" w:cs="Times New Roman"/>
+          <w:sz w:val="28"/>
+          <w:szCs w:val="28"/>
+        </w:rPr>
+      </w:pPr>
+      <w:r>
+        <w:rPr>
+          <w:rFonts w:ascii="Times New Roman" w:hAnsi="Times New Roman" w:cs="Times New Roman"/>
+          <w:sz w:val="28"/>
+          <w:szCs w:val="28"/>
+        </w:rPr>
+        <w:t>На рисунке 4.1</w:t>
+      </w:r>
+      <w:r>
+        <w:rPr>
+          <w:rFonts w:ascii="Times New Roman" w:hAnsi="Times New Roman" w:cs="Times New Roman"/>
+          <w:sz w:val="28"/>
+          <w:szCs w:val="28"/>
+        </w:rPr>
+        <w:t>1</w:t>
+      </w:r>
+      <w:r>
+        <w:rPr>
+          <w:rFonts w:ascii="Times New Roman" w:hAnsi="Times New Roman" w:cs="Times New Roman"/>
+          <w:sz w:val="28"/>
+          <w:szCs w:val="28"/>
+        </w:rPr>
+        <w:t xml:space="preserve"> показан график функции с отмеченными точками итераций, что позволяет визуально оценить процесс поиска экстремума.</w:t>
+      </w:r>
+    </w:p>
+    <w:p>
+      <w:pPr>
+        <w:spacing w:after="0" w:line="360" w:lineRule="auto"/>
+        <w:ind w:firstLine="709"/>
+        <w:contextualSpacing/>
+        <w:jc w:val="both"/>
+        <w:rPr>
+          <w:rFonts w:ascii="Times New Roman" w:hAnsi="Times New Roman" w:cs="Times New Roman"/>
+          <w:sz w:val="28"/>
+          <w:szCs w:val="28"/>
+        </w:rPr>
+      </w:pPr>
+    </w:p>
+    <w:p>
+      <w:pPr>
+        <w:spacing w:after="0" w:line="360" w:lineRule="auto"/>
+        <w:contextualSpacing/>
+        <w:jc w:val="center"/>
+        <w:rPr>
+          <w:rFonts w:ascii="Times New Roman" w:hAnsi="Times New Roman" w:cs="Times New Roman"/>
+          <w:sz w:val="28"/>
+          <w:szCs w:val="28"/>
+        </w:rPr>
+      </w:pPr>
+      <w:r>
+        <w:rPr>
+          <w:noProof/>
+        </w:rPr>
+        <w:drawing>
+          <wp:inline distT="0" distB="0" distL="0" distR="0" wp14:anchorId="6CF628D4" wp14:editId="0F371A58">
+            <wp:extent cx="5940425" cy="3361055"/>
+            <wp:effectExtent l="0" t="0" r="3175" b="0"/>
+            <wp:docPr id="26" name="Рисунок 26"/>
+            <wp:cNvGraphicFramePr>
+              <a:graphicFrameLocks xmlns:a="http://schemas.openxmlformats.org/drawingml/2006/main" noChangeAspect="1"/>
+            </wp:cNvGraphicFramePr>
+            <a:graphic xmlns:a="http://schemas.openxmlformats.org/drawingml/2006/main">
+              <a:graphicData uri="http://schemas.openxmlformats.org/drawingml/2006/picture">
+                <pic:pic xmlns:pic="http://schemas.openxmlformats.org/drawingml/2006/picture">
+                  <pic:nvPicPr>
+                    <pic:cNvPr id="1" name=""/>
+                    <pic:cNvPicPr/>
+                  </pic:nvPicPr>
+                  <pic:blipFill>
+                    <a:blip r:embed="rId26"/>
+                    <a:stretch>
+                      <a:fillRect/>
+                    </a:stretch>
+                  </pic:blipFill>
+                  <pic:spPr>
+                    <a:xfrm>
+                      <a:off x="0" y="0"/>
+                      <a:ext cx="5940425" cy="3361055"/>
+                    </a:xfrm>
+                    <a:prstGeom prst="rect">
+                      <a:avLst/>
+                    </a:prstGeom>
+                  </pic:spPr>
+                </pic:pic>
+              </a:graphicData>
+            </a:graphic>
+          </wp:inline>
+        </w:drawing>
+      </w:r>
+    </w:p>
+    <w:p>
+      <w:pPr>
+        <w:spacing w:after="0" w:line="360" w:lineRule="auto"/>
+        <w:contextualSpacing/>
+        <w:jc w:val="center"/>
+        <w:rPr>
+          <w:rFonts w:ascii="Times New Roman" w:hAnsi="Times New Roman" w:cs="Times New Roman"/>
+          <w:sz w:val="28"/>
+          <w:szCs w:val="28"/>
+        </w:rPr>
+      </w:pPr>
+      <w:r>
+        <w:rPr>
+          <w:rFonts w:ascii="Times New Roman" w:hAnsi="Times New Roman" w:cs="Times New Roman"/>
+          <w:sz w:val="28"/>
+          <w:szCs w:val="28"/>
+        </w:rPr>
+        <w:t>Рисунок 4.1</w:t>
+      </w:r>
+      <w:r>
+        <w:rPr>
+          <w:rFonts w:ascii="Times New Roman" w:hAnsi="Times New Roman" w:cs="Times New Roman"/>
+          <w:sz w:val="28"/>
+          <w:szCs w:val="28"/>
+        </w:rPr>
+        <w:t>1</w:t>
+      </w:r>
+      <w:r>
+        <w:rPr>
+          <w:rFonts w:ascii="Times New Roman" w:hAnsi="Times New Roman" w:cs="Times New Roman"/>
+          <w:sz w:val="28"/>
+          <w:szCs w:val="28"/>
+        </w:rPr>
+        <w:t xml:space="preserve"> — График функции и точки итераций</w:t>
+      </w:r>
+    </w:p>
+    <w:p>
+      <w:pPr>
+        <w:spacing w:after="0" w:line="360" w:lineRule="auto"/>
+        <w:ind w:firstLine="709"/>
+        <w:contextualSpacing/>
+        <w:jc w:val="both"/>
+        <w:rPr>
+          <w:rFonts w:ascii="Times New Roman" w:hAnsi="Times New Roman" w:cs="Times New Roman"/>
+          <w:sz w:val="28"/>
+          <w:szCs w:val="28"/>
+        </w:rPr>
+      </w:pPr>
+    </w:p>
+    <w:p>
+      <w:pPr>
+        <w:spacing w:after="0" w:line="360" w:lineRule="auto"/>
+        <w:ind w:firstLine="709"/>
+        <w:contextualSpacing/>
+        <w:jc w:val="both"/>
+        <w:rPr>
+          <w:rFonts w:ascii="Times New Roman" w:hAnsi="Times New Roman" w:cs="Times New Roman"/>
+          <w:sz w:val="28"/>
+          <w:szCs w:val="28"/>
+        </w:rPr>
+      </w:pPr>
+      <w:r>
+        <w:rPr>
+          <w:rFonts w:ascii="Times New Roman" w:hAnsi="Times New Roman" w:cs="Times New Roman"/>
+          <w:sz w:val="28"/>
+          <w:szCs w:val="28"/>
+        </w:rPr>
+        <w:t>На рисунке 4.1</w:t>
+      </w:r>
+      <w:r>
+        <w:rPr>
+          <w:rFonts w:ascii="Times New Roman" w:hAnsi="Times New Roman" w:cs="Times New Roman"/>
+          <w:sz w:val="28"/>
+          <w:szCs w:val="28"/>
+        </w:rPr>
+        <w:t>2</w:t>
+      </w:r>
+      <w:r>
+        <w:rPr>
+          <w:rFonts w:ascii="Times New Roman" w:hAnsi="Times New Roman" w:cs="Times New Roman"/>
+          <w:sz w:val="28"/>
+          <w:szCs w:val="28"/>
+        </w:rPr>
+        <w:t xml:space="preserve"> представлен пример обработки ошибок: сообщение о некорректном вводе данных или невозможности выполнения вычислений.</w:t>
+      </w:r>
+    </w:p>
+    <w:p>
+      <w:pPr>
+        <w:spacing w:after="0" w:line="360" w:lineRule="auto"/>
+        <w:ind w:firstLine="709"/>
+        <w:contextualSpacing/>
+        <w:jc w:val="both"/>
+        <w:rPr>
+          <w:rFonts w:ascii="Times New Roman" w:hAnsi="Times New Roman" w:cs="Times New Roman"/>
+          <w:sz w:val="28"/>
+          <w:szCs w:val="28"/>
+        </w:rPr>
+      </w:pPr>
+    </w:p>
+    <w:p>
+      <w:pPr>
+        <w:spacing w:after="0" w:line="360" w:lineRule="auto"/>
+        <w:contextualSpacing/>
+        <w:jc w:val="center"/>
+        <w:rPr>
+          <w:rFonts w:ascii="Times New Roman" w:hAnsi="Times New Roman" w:cs="Times New Roman"/>
+          <w:sz w:val="28"/>
+          <w:szCs w:val="28"/>
+        </w:rPr>
+      </w:pPr>
+      <w:r>
+        <w:rPr>
+          <w:noProof/>
+        </w:rPr>
+        <w:lastRenderedPageBreak/>
+        <w:drawing>
+          <wp:inline distT="0" distB="0" distL="0" distR="0" wp14:anchorId="73A939EE" wp14:editId="384271D3">
+            <wp:extent cx="5940425" cy="2240915"/>
+            <wp:effectExtent l="0" t="0" r="3175" b="6985"/>
+            <wp:docPr id="27" name="Рисунок 27"/>
+            <wp:cNvGraphicFramePr>
+              <a:graphicFrameLocks xmlns:a="http://schemas.openxmlformats.org/drawingml/2006/main" noChangeAspect="1"/>
+            </wp:cNvGraphicFramePr>
+            <a:graphic xmlns:a="http://schemas.openxmlformats.org/drawingml/2006/main">
+              <a:graphicData uri="http://schemas.openxmlformats.org/drawingml/2006/picture">
+                <pic:pic xmlns:pic="http://schemas.openxmlformats.org/drawingml/2006/picture">
+                  <pic:nvPicPr>
+                    <pic:cNvPr id="1" name=""/>
+                    <pic:cNvPicPr/>
+                  </pic:nvPicPr>
+                  <pic:blipFill>
+                    <a:blip r:embed="rId27"/>
+                    <a:stretch>
+                      <a:fillRect/>
+                    </a:stretch>
+                  </pic:blipFill>
+                  <pic:spPr>
+                    <a:xfrm>
+                      <a:off x="0" y="0"/>
+                      <a:ext cx="5940425" cy="2240915"/>
+                    </a:xfrm>
+                    <a:prstGeom prst="rect">
+                      <a:avLst/>
+                    </a:prstGeom>
+                  </pic:spPr>
+                </pic:pic>
+              </a:graphicData>
+            </a:graphic>
+          </wp:inline>
+        </w:drawing>
+      </w:r>
+    </w:p>
+    <w:p>
+      <w:pPr>
+        <w:spacing w:after="0" w:line="360" w:lineRule="auto"/>
+        <w:contextualSpacing/>
+        <w:jc w:val="center"/>
+        <w:rPr>
+          <w:rFonts w:ascii="Times New Roman" w:hAnsi="Times New Roman" w:cs="Times New Roman"/>
+          <w:sz w:val="28"/>
+          <w:szCs w:val="28"/>
+        </w:rPr>
+      </w:pPr>
+      <w:r>
+        <w:rPr>
+          <w:rFonts w:ascii="Times New Roman" w:hAnsi="Times New Roman" w:cs="Times New Roman"/>
+          <w:sz w:val="28"/>
+          <w:szCs w:val="28"/>
+        </w:rPr>
+        <w:t>Рисунок 4.1</w:t>
+      </w:r>
+      <w:r>
+        <w:rPr>
+          <w:rFonts w:ascii="Times New Roman" w:hAnsi="Times New Roman" w:cs="Times New Roman"/>
+          <w:sz w:val="28"/>
+          <w:szCs w:val="28"/>
+        </w:rPr>
+        <w:t>2</w:t>
+      </w:r>
+      <w:r>
+        <w:rPr>
+          <w:rFonts w:ascii="Times New Roman" w:hAnsi="Times New Roman" w:cs="Times New Roman"/>
+          <w:sz w:val="28"/>
+          <w:szCs w:val="28"/>
+        </w:rPr>
+        <w:t xml:space="preserve"> — Сообщение об ошибке при </w:t>
+      </w:r>
+      <w:r>
+        <w:rPr>
+          <w:rFonts w:ascii="Times New Roman" w:hAnsi="Times New Roman" w:cs="Times New Roman"/>
+          <w:sz w:val="28"/>
+          <w:szCs w:val="28"/>
+        </w:rPr>
+        <w:t>невозможности вычислить значение функции</w:t>
+      </w:r>
+    </w:p>
+    <w:p>
+      <w:pPr>
+        <w:rPr>
+          <w:rFonts w:ascii="Times New Roman" w:eastAsiaTheme="majorEastAsia" w:hAnsi="Times New Roman" w:cs="Times New Roman"/>
+          <w:bCs/>
+          <w:color w:val="000000" w:themeColor="text1"/>
+          <w:sz w:val="28"/>
+          <w:szCs w:val="28"/>
+        </w:rPr>
+      </w:pPr>
+      <w:r>
         <w:br w:type="page"/>
       </w:r>
     </w:p>
@@ -15886,12 +17003,12 @@
       <w:pPr>
         <w:pStyle w:val="ae"/>
       </w:pPr>
-      <w:bookmarkStart w:id="18" w:name="_Toc209144277"/>
+      <w:bookmarkStart w:id="19" w:name="_Toc209374415"/>
       <w:r>
         <w:lastRenderedPageBreak/>
         <w:t>5. ТЕСТИРОВАНИЕ</w:t>
       </w:r>
-      <w:bookmarkEnd w:id="18"/>
+      <w:bookmarkEnd w:id="19"/>
     </w:p>
     <w:p>
       <w:pPr>
@@ -15911,11 +17028,11 @@
         <w:spacing w:before="0"/>
         <w:jc w:val="both"/>
       </w:pPr>
-      <w:bookmarkStart w:id="19" w:name="_Toc209144278"/>
+      <w:bookmarkStart w:id="20" w:name="_Toc209374416"/>
       <w:r>
         <w:t>5.1. Методология тестирования</w:t>
       </w:r>
-      <w:bookmarkEnd w:id="19"/>
+      <w:bookmarkEnd w:id="20"/>
       <w:r>
         <w:t xml:space="preserve"> </w:t>
       </w:r>
@@ -16309,11 +17426,11 @@
         <w:spacing w:before="0"/>
         <w:jc w:val="both"/>
       </w:pPr>
-      <w:bookmarkStart w:id="20" w:name="_Toc209144279"/>
+      <w:bookmarkStart w:id="21" w:name="_Toc209374417"/>
       <w:r>
         <w:t>5.2. Покрытие тестами</w:t>
       </w:r>
-      <w:bookmarkEnd w:id="20"/>
+      <w:bookmarkEnd w:id="21"/>
     </w:p>
     <w:p>
       <w:pPr>
@@ -16959,11 +18076,11 @@
         <w:spacing w:before="0"/>
         <w:jc w:val="both"/>
       </w:pPr>
-      <w:bookmarkStart w:id="21" w:name="_Toc209144280"/>
+      <w:bookmarkStart w:id="22" w:name="_Toc209374418"/>
       <w:r>
         <w:t>5.3. Инструменты и организация тестирования</w:t>
       </w:r>
-      <w:bookmarkEnd w:id="21"/>
+      <w:bookmarkEnd w:id="22"/>
     </w:p>
     <w:p>
       <w:pPr>
@@ -17581,11 +18698,11 @@
         <w:spacing w:before="0"/>
         <w:jc w:val="both"/>
       </w:pPr>
-      <w:bookmarkStart w:id="22" w:name="_Toc209144281"/>
+      <w:bookmarkStart w:id="23" w:name="_Toc209374419"/>
       <w:r>
         <w:t>5.4. Результаты тестирования</w:t>
       </w:r>
-      <w:bookmarkEnd w:id="22"/>
+      <w:bookmarkEnd w:id="23"/>
     </w:p>
     <w:p>
       <w:pPr>
@@ -18813,7 +19930,7 @@
                     </pic:cNvPicPr>
                   </pic:nvPicPr>
                   <pic:blipFill>
-                    <a:blip r:embed="rId21">
+                    <a:blip r:embed="rId28">
                       <a:extLst>
                         <a:ext uri="{28A0092B-C50C-407E-A947-70E740481C1C}">
                           <a14:useLocalDpi xmlns:a14="http://schemas.microsoft.com/office/drawing/2010/main" val="0"/>
@@ -18994,12 +20111,12 @@
       <w:pPr>
         <w:pStyle w:val="ae"/>
       </w:pPr>
-      <w:bookmarkStart w:id="23" w:name="_Toc209144282"/>
+      <w:bookmarkStart w:id="24" w:name="_Toc209374420"/>
       <w:r>
         <w:lastRenderedPageBreak/>
         <w:t>ЗАКЛЮЧЕНИЕ</w:t>
       </w:r>
-      <w:bookmarkEnd w:id="23"/>
+      <w:bookmarkEnd w:id="24"/>
     </w:p>
     <w:p/>
     <w:p>
@@ -19340,12 +20457,12 @@
       <w:pPr>
         <w:pStyle w:val="ae"/>
       </w:pPr>
-      <w:bookmarkStart w:id="24" w:name="_Toc209144283"/>
+      <w:bookmarkStart w:id="25" w:name="_Toc209374421"/>
       <w:r>
         <w:lastRenderedPageBreak/>
         <w:t>СПИСОК ИСПОЛЬЗОВАННЫХ ИСТОЧНИКОВ</w:t>
       </w:r>
-      <w:bookmarkEnd w:id="24"/>
+      <w:bookmarkEnd w:id="25"/>
     </w:p>
     <w:p>
       <w:pPr>
@@ -19406,6 +20523,7 @@
           <w:rFonts w:ascii="Times New Roman" w:hAnsi="Times New Roman" w:cs="Times New Roman"/>
           <w:sz w:val="28"/>
           <w:szCs w:val="28"/>
+          <w:lang w:val="en-US"/>
         </w:rPr>
         <w:t>2.</w:t>
       </w:r>
@@ -19463,13 +20581,15 @@
           <w:rFonts w:ascii="Times New Roman" w:hAnsi="Times New Roman" w:cs="Times New Roman"/>
           <w:sz w:val="28"/>
           <w:szCs w:val="28"/>
-        </w:rPr>
-      </w:pPr>
-      <w:r>
-        <w:rPr>
-          <w:rFonts w:ascii="Times New Roman" w:hAnsi="Times New Roman" w:cs="Times New Roman"/>
-          <w:sz w:val="28"/>
-          <w:szCs w:val="28"/>
+          <w:lang w:val="en-US"/>
+        </w:rPr>
+      </w:pPr>
+      <w:r>
+        <w:rPr>
+          <w:rFonts w:ascii="Times New Roman" w:hAnsi="Times New Roman" w:cs="Times New Roman"/>
+          <w:sz w:val="28"/>
+          <w:szCs w:val="28"/>
+          <w:lang w:val="en-US"/>
         </w:rPr>
         <w:t>3.</w:t>
       </w:r>
@@ -19527,6 +20647,7 @@
           <w:rFonts w:ascii="Times New Roman" w:hAnsi="Times New Roman" w:cs="Times New Roman"/>
           <w:sz w:val="28"/>
           <w:szCs w:val="28"/>
+          <w:lang w:val="en-US"/>
         </w:rPr>
         <w:t xml:space="preserve">: </w:t>
       </w:r>
@@ -19544,6 +20665,7 @@
           <w:rFonts w:ascii="Times New Roman" w:hAnsi="Times New Roman" w:cs="Times New Roman"/>
           <w:sz w:val="28"/>
           <w:szCs w:val="28"/>
+          <w:lang w:val="en-US"/>
         </w:rPr>
         <w:t>://</w:t>
       </w:r>
@@ -19561,9 +20683,144 @@
           <w:rFonts w:ascii="Times New Roman" w:hAnsi="Times New Roman" w:cs="Times New Roman"/>
           <w:sz w:val="28"/>
           <w:szCs w:val="28"/>
+          <w:lang w:val="en-US"/>
         </w:rPr>
         <w:t>.</w:t>
       </w:r>
+      <w:r>
+        <w:rPr>
+          <w:rFonts w:ascii="Times New Roman" w:hAnsi="Times New Roman" w:cs="Times New Roman"/>
+          <w:sz w:val="28"/>
+          <w:szCs w:val="28"/>
+          <w:lang w:val="en-US"/>
+        </w:rPr>
+        <w:t>streamlit</w:t>
+      </w:r>
+      <w:r>
+        <w:rPr>
+          <w:rFonts w:ascii="Times New Roman" w:hAnsi="Times New Roman" w:cs="Times New Roman"/>
+          <w:sz w:val="28"/>
+          <w:szCs w:val="28"/>
+          <w:lang w:val="en-US"/>
+        </w:rPr>
+        <w:t>.</w:t>
+      </w:r>
+      <w:r>
+        <w:rPr>
+          <w:rFonts w:ascii="Times New Roman" w:hAnsi="Times New Roman" w:cs="Times New Roman"/>
+          <w:sz w:val="28"/>
+          <w:szCs w:val="28"/>
+          <w:lang w:val="en-US"/>
+        </w:rPr>
+        <w:t>io</w:t>
+      </w:r>
+      <w:r>
+        <w:rPr>
+          <w:rFonts w:ascii="Times New Roman" w:hAnsi="Times New Roman" w:cs="Times New Roman"/>
+          <w:sz w:val="28"/>
+          <w:szCs w:val="28"/>
+          <w:lang w:val="en-US"/>
+        </w:rPr>
+        <w:t>/ [</w:t>
+      </w:r>
+      <w:r>
+        <w:rPr>
+          <w:rFonts w:ascii="Times New Roman" w:hAnsi="Times New Roman" w:cs="Times New Roman"/>
+          <w:sz w:val="28"/>
+          <w:szCs w:val="28"/>
+        </w:rPr>
+        <w:t>дата</w:t>
+      </w:r>
+      <w:r>
+        <w:rPr>
+          <w:rFonts w:ascii="Times New Roman" w:hAnsi="Times New Roman" w:cs="Times New Roman"/>
+          <w:sz w:val="28"/>
+          <w:szCs w:val="28"/>
+          <w:lang w:val="en-US"/>
+        </w:rPr>
+        <w:t xml:space="preserve"> </w:t>
+      </w:r>
+      <w:r>
+        <w:rPr>
+          <w:rFonts w:ascii="Times New Roman" w:hAnsi="Times New Roman" w:cs="Times New Roman"/>
+          <w:sz w:val="28"/>
+          <w:szCs w:val="28"/>
+        </w:rPr>
+        <w:t>обращения</w:t>
+      </w:r>
+      <w:r>
+        <w:rPr>
+          <w:rFonts w:ascii="Times New Roman" w:hAnsi="Times New Roman" w:cs="Times New Roman"/>
+          <w:sz w:val="28"/>
+          <w:szCs w:val="28"/>
+          <w:lang w:val="en-US"/>
+        </w:rPr>
+        <w:t xml:space="preserve">: 17.09.2025].  </w:t>
+      </w:r>
+    </w:p>
+    <w:p>
+      <w:pPr>
+        <w:spacing w:after="0" w:line="360" w:lineRule="auto"/>
+        <w:ind w:firstLine="709"/>
+        <w:contextualSpacing/>
+        <w:jc w:val="both"/>
+        <w:rPr>
+          <w:rFonts w:ascii="Times New Roman" w:hAnsi="Times New Roman" w:cs="Times New Roman"/>
+          <w:sz w:val="28"/>
+          <w:szCs w:val="28"/>
+          <w:lang w:val="en-US"/>
+        </w:rPr>
+      </w:pPr>
+      <w:r>
+        <w:rPr>
+          <w:rFonts w:ascii="Times New Roman" w:hAnsi="Times New Roman" w:cs="Times New Roman"/>
+          <w:sz w:val="28"/>
+          <w:szCs w:val="28"/>
+          <w:lang w:val="en-US"/>
+        </w:rPr>
+        <w:t>4.</w:t>
+      </w:r>
+      <w:r>
+        <w:rPr>
+          <w:rFonts w:ascii="Times New Roman" w:hAnsi="Times New Roman" w:cs="Times New Roman"/>
+          <w:sz w:val="28"/>
+          <w:szCs w:val="28"/>
+          <w:lang w:val="en-US"/>
+        </w:rPr>
+        <w:t xml:space="preserve"> Kiefer J., Wolfowitz J. Stochastic Estimation of the Maximum of a Regression Function // Annals of Mathematical Statistics. — 1952. — Vol. 23, No. 3. — P. 462–466.  </w:t>
+      </w:r>
+    </w:p>
+    <w:p>
+      <w:pPr>
+        <w:spacing w:after="0" w:line="360" w:lineRule="auto"/>
+        <w:ind w:firstLine="709"/>
+        <w:contextualSpacing/>
+        <w:jc w:val="both"/>
+        <w:rPr>
+          <w:rFonts w:ascii="Times New Roman" w:hAnsi="Times New Roman" w:cs="Times New Roman"/>
+          <w:sz w:val="28"/>
+          <w:szCs w:val="28"/>
+          <w:lang w:val="en-US"/>
+        </w:rPr>
+      </w:pPr>
+      <w:r>
+        <w:rPr>
+          <w:rFonts w:ascii="Times New Roman" w:hAnsi="Times New Roman" w:cs="Times New Roman"/>
+          <w:sz w:val="28"/>
+          <w:szCs w:val="28"/>
+          <w:lang w:val="en-US"/>
+        </w:rPr>
+        <w:t>5.</w:t>
+      </w:r>
+      <w:r>
+        <w:rPr>
+          <w:rFonts w:ascii="Times New Roman" w:hAnsi="Times New Roman" w:cs="Times New Roman"/>
+          <w:sz w:val="28"/>
+          <w:szCs w:val="28"/>
+          <w:lang w:val="en-US"/>
+        </w:rPr>
+        <w:t xml:space="preserve"> </w:t>
+      </w:r>
       <w:proofErr w:type="spellStart"/>
       <w:r>
         <w:rPr>
@@ -19572,7 +20829,7 @@
           <w:szCs w:val="28"/>
           <w:lang w:val="en-US"/>
         </w:rPr>
-        <w:t>streamlit</w:t>
+        <w:t>Pytest</w:t>
       </w:r>
       <w:proofErr w:type="spellEnd"/>
       <w:r>
@@ -19580,25 +20837,63 @@
           <w:rFonts w:ascii="Times New Roman" w:hAnsi="Times New Roman" w:cs="Times New Roman"/>
           <w:sz w:val="28"/>
           <w:szCs w:val="28"/>
-        </w:rPr>
-        <w:t>.</w:t>
-      </w:r>
-      <w:r>
-        <w:rPr>
-          <w:rFonts w:ascii="Times New Roman" w:hAnsi="Times New Roman" w:cs="Times New Roman"/>
-          <w:sz w:val="28"/>
-          <w:szCs w:val="28"/>
           <w:lang w:val="en-US"/>
         </w:rPr>
-        <w:t>io</w:t>
-      </w:r>
-      <w:r>
-        <w:rPr>
-          <w:rFonts w:ascii="Times New Roman" w:hAnsi="Times New Roman" w:cs="Times New Roman"/>
-          <w:sz w:val="28"/>
-          <w:szCs w:val="28"/>
-        </w:rPr>
-        <w:t xml:space="preserve">/ [дата обращения: 17.09.2025].  </w:t>
+        <w:t xml:space="preserve"> Developers. </w:t>
+      </w:r>
+      <w:proofErr w:type="spellStart"/>
+      <w:r>
+        <w:rPr>
+          <w:rFonts w:ascii="Times New Roman" w:hAnsi="Times New Roman" w:cs="Times New Roman"/>
+          <w:sz w:val="28"/>
+          <w:szCs w:val="28"/>
+          <w:lang w:val="en-US"/>
+        </w:rPr>
+        <w:t>Pytest</w:t>
+      </w:r>
+      <w:proofErr w:type="spellEnd"/>
+      <w:r>
+        <w:rPr>
+          <w:rFonts w:ascii="Times New Roman" w:hAnsi="Times New Roman" w:cs="Times New Roman"/>
+          <w:sz w:val="28"/>
+          <w:szCs w:val="28"/>
+          <w:lang w:val="en-US"/>
+        </w:rPr>
+        <w:t xml:space="preserve"> Documentation. URL: https://docs.pytest.org/ [</w:t>
+      </w:r>
+      <w:r>
+        <w:rPr>
+          <w:rFonts w:ascii="Times New Roman" w:hAnsi="Times New Roman" w:cs="Times New Roman"/>
+          <w:sz w:val="28"/>
+          <w:szCs w:val="28"/>
+        </w:rPr>
+        <w:t>дата</w:t>
+      </w:r>
+      <w:r>
+        <w:rPr>
+          <w:rFonts w:ascii="Times New Roman" w:hAnsi="Times New Roman" w:cs="Times New Roman"/>
+          <w:sz w:val="28"/>
+          <w:szCs w:val="28"/>
+          <w:lang w:val="en-US"/>
+        </w:rPr>
+        <w:t xml:space="preserve"> </w:t>
+      </w:r>
+      <w:r>
+        <w:rPr>
+          <w:rFonts w:ascii="Times New Roman" w:hAnsi="Times New Roman" w:cs="Times New Roman"/>
+          <w:sz w:val="28"/>
+          <w:szCs w:val="28"/>
+        </w:rPr>
+        <w:t>обращения</w:t>
+      </w:r>
+      <w:r>
+        <w:rPr>
+          <w:rFonts w:ascii="Times New Roman" w:hAnsi="Times New Roman" w:cs="Times New Roman"/>
+          <w:sz w:val="28"/>
+          <w:szCs w:val="28"/>
+          <w:lang w:val="en-US"/>
+        </w:rPr>
+        <w:t xml:space="preserve">: 17.09.2025].  </w:t>
       </w:r>
     </w:p>
     <w:p>
@@ -19611,26 +20906,41 @@
           <w:rFonts w:ascii="Times New Roman" w:hAnsi="Times New Roman" w:cs="Times New Roman"/>
           <w:sz w:val="28"/>
           <w:szCs w:val="28"/>
-          <w:lang w:val="en-US"/>
-        </w:rPr>
-      </w:pPr>
-      <w:r>
-        <w:rPr>
-          <w:rFonts w:ascii="Times New Roman" w:hAnsi="Times New Roman" w:cs="Times New Roman"/>
-          <w:sz w:val="28"/>
-          <w:szCs w:val="28"/>
-          <w:lang w:val="en-US"/>
-        </w:rPr>
-        <w:t>4.</w:t>
-      </w:r>
-      <w:r>
-        <w:rPr>
-          <w:rFonts w:ascii="Times New Roman" w:hAnsi="Times New Roman" w:cs="Times New Roman"/>
-          <w:sz w:val="28"/>
-          <w:szCs w:val="28"/>
-          <w:lang w:val="en-US"/>
-        </w:rPr>
-        <w:t xml:space="preserve"> Kiefer J., Wolfowitz J. Stochastic Estimation of the Maximum of a Regression Function // Annals of Mathematical Statistics. — 1952. — Vol. 23, No. 3. — P. 462–466.  </w:t>
+        </w:rPr>
+      </w:pPr>
+      <w:r>
+        <w:rPr>
+          <w:rFonts w:ascii="Times New Roman" w:hAnsi="Times New Roman" w:cs="Times New Roman"/>
+          <w:sz w:val="28"/>
+          <w:szCs w:val="28"/>
+        </w:rPr>
+        <w:t>6.</w:t>
+      </w:r>
+      <w:r>
+        <w:rPr>
+          <w:rFonts w:ascii="Times New Roman" w:hAnsi="Times New Roman" w:cs="Times New Roman"/>
+          <w:sz w:val="28"/>
+          <w:szCs w:val="28"/>
+        </w:rPr>
+        <w:t xml:space="preserve"> </w:t>
+      </w:r>
+      <w:proofErr w:type="spellStart"/>
+      <w:r>
+        <w:rPr>
+          <w:rFonts w:ascii="Times New Roman" w:hAnsi="Times New Roman" w:cs="Times New Roman"/>
+          <w:sz w:val="28"/>
+          <w:szCs w:val="28"/>
+        </w:rPr>
+        <w:t>Химмельблау</w:t>
+      </w:r>
+      <w:proofErr w:type="spellEnd"/>
+      <w:r>
+        <w:rPr>
+          <w:rFonts w:ascii="Times New Roman" w:hAnsi="Times New Roman" w:cs="Times New Roman"/>
+          <w:sz w:val="28"/>
+          <w:szCs w:val="28"/>
+        </w:rPr>
+        <w:t xml:space="preserve"> Д. М. Прикладное нелинейное программирование. — М.: Мир, 1975. — 534 с.  </w:t>
       </w:r>
     </w:p>
     <w:p>
@@ -19643,163 +20953,11 @@
           <w:rFonts w:ascii="Times New Roman" w:hAnsi="Times New Roman" w:cs="Times New Roman"/>
           <w:sz w:val="28"/>
           <w:szCs w:val="28"/>
-          <w:lang w:val="en-US"/>
-        </w:rPr>
-      </w:pPr>
-      <w:r>
-        <w:rPr>
-          <w:rFonts w:ascii="Times New Roman" w:hAnsi="Times New Roman" w:cs="Times New Roman"/>
-          <w:sz w:val="28"/>
-          <w:szCs w:val="28"/>
-        </w:rPr>
-        <w:t>5.</w:t>
-      </w:r>
-      <w:r>
-        <w:rPr>
-          <w:rFonts w:ascii="Times New Roman" w:hAnsi="Times New Roman" w:cs="Times New Roman"/>
-          <w:sz w:val="28"/>
-          <w:szCs w:val="28"/>
-          <w:lang w:val="en-US"/>
-        </w:rPr>
-        <w:t xml:space="preserve"> </w:t>
-      </w:r>
-      <w:proofErr w:type="spellStart"/>
-      <w:r>
-        <w:rPr>
-          <w:rFonts w:ascii="Times New Roman" w:hAnsi="Times New Roman" w:cs="Times New Roman"/>
-          <w:sz w:val="28"/>
-          <w:szCs w:val="28"/>
-          <w:lang w:val="en-US"/>
-        </w:rPr>
-        <w:t>Pytest</w:t>
-      </w:r>
-      <w:proofErr w:type="spellEnd"/>
-      <w:r>
-        <w:rPr>
-          <w:rFonts w:ascii="Times New Roman" w:hAnsi="Times New Roman" w:cs="Times New Roman"/>
-          <w:sz w:val="28"/>
-          <w:szCs w:val="28"/>
-          <w:lang w:val="en-US"/>
-        </w:rPr>
-        <w:t xml:space="preserve"> Developers. </w:t>
-      </w:r>
-      <w:proofErr w:type="spellStart"/>
-      <w:r>
-        <w:rPr>
-          <w:rFonts w:ascii="Times New Roman" w:hAnsi="Times New Roman" w:cs="Times New Roman"/>
-          <w:sz w:val="28"/>
-          <w:szCs w:val="28"/>
-          <w:lang w:val="en-US"/>
-        </w:rPr>
-        <w:t>Pytest</w:t>
-      </w:r>
-      <w:proofErr w:type="spellEnd"/>
-      <w:r>
-        <w:rPr>
-          <w:rFonts w:ascii="Times New Roman" w:hAnsi="Times New Roman" w:cs="Times New Roman"/>
-          <w:sz w:val="28"/>
-          <w:szCs w:val="28"/>
-          <w:lang w:val="en-US"/>
-        </w:rPr>
-        <w:t xml:space="preserve"> Documentation. URL: https://docs.pytest.org/ [</w:t>
-      </w:r>
-      <w:r>
-        <w:rPr>
-          <w:rFonts w:ascii="Times New Roman" w:hAnsi="Times New Roman" w:cs="Times New Roman"/>
-          <w:sz w:val="28"/>
-          <w:szCs w:val="28"/>
-        </w:rPr>
-        <w:t>дата</w:t>
-      </w:r>
-      <w:r>
-        <w:rPr>
-          <w:rFonts w:ascii="Times New Roman" w:hAnsi="Times New Roman" w:cs="Times New Roman"/>
-          <w:sz w:val="28"/>
-          <w:szCs w:val="28"/>
-          <w:lang w:val="en-US"/>
-        </w:rPr>
-        <w:t xml:space="preserve"> </w:t>
-      </w:r>
-      <w:r>
-        <w:rPr>
-          <w:rFonts w:ascii="Times New Roman" w:hAnsi="Times New Roman" w:cs="Times New Roman"/>
-          <w:sz w:val="28"/>
-          <w:szCs w:val="28"/>
-        </w:rPr>
-        <w:t>обращения</w:t>
-      </w:r>
-      <w:r>
-        <w:rPr>
-          <w:rFonts w:ascii="Times New Roman" w:hAnsi="Times New Roman" w:cs="Times New Roman"/>
-          <w:sz w:val="28"/>
-          <w:szCs w:val="28"/>
-          <w:lang w:val="en-US"/>
-        </w:rPr>
-        <w:t xml:space="preserve">: 17.09.2025].  </w:t>
-      </w:r>
-    </w:p>
-    <w:p>
-      <w:pPr>
-        <w:spacing w:after="0" w:line="360" w:lineRule="auto"/>
-        <w:ind w:firstLine="709"/>
-        <w:contextualSpacing/>
-        <w:jc w:val="both"/>
-        <w:rPr>
-          <w:rFonts w:ascii="Times New Roman" w:hAnsi="Times New Roman" w:cs="Times New Roman"/>
-          <w:sz w:val="28"/>
-          <w:szCs w:val="28"/>
-        </w:rPr>
-      </w:pPr>
-      <w:r>
-        <w:rPr>
-          <w:rFonts w:ascii="Times New Roman" w:hAnsi="Times New Roman" w:cs="Times New Roman"/>
-          <w:sz w:val="28"/>
-          <w:szCs w:val="28"/>
-        </w:rPr>
-        <w:t>6.</w:t>
-      </w:r>
-      <w:r>
-        <w:rPr>
-          <w:rFonts w:ascii="Times New Roman" w:hAnsi="Times New Roman" w:cs="Times New Roman"/>
-          <w:sz w:val="28"/>
-          <w:szCs w:val="28"/>
-        </w:rPr>
-        <w:t xml:space="preserve"> </w:t>
-      </w:r>
-      <w:proofErr w:type="spellStart"/>
-      <w:r>
-        <w:rPr>
-          <w:rFonts w:ascii="Times New Roman" w:hAnsi="Times New Roman" w:cs="Times New Roman"/>
-          <w:sz w:val="28"/>
-          <w:szCs w:val="28"/>
-        </w:rPr>
-        <w:t>Химмельблау</w:t>
-      </w:r>
-      <w:proofErr w:type="spellEnd"/>
-      <w:r>
-        <w:rPr>
-          <w:rFonts w:ascii="Times New Roman" w:hAnsi="Times New Roman" w:cs="Times New Roman"/>
-          <w:sz w:val="28"/>
-          <w:szCs w:val="28"/>
-        </w:rPr>
-        <w:t xml:space="preserve"> Д. М. Прикладное нелинейное программирование. — М.: Мир, 1975. — 534 с.  </w:t>
-      </w:r>
-    </w:p>
-    <w:p>
-      <w:pPr>
-        <w:spacing w:after="0" w:line="360" w:lineRule="auto"/>
-        <w:ind w:firstLine="709"/>
-        <w:contextualSpacing/>
-        <w:jc w:val="both"/>
-        <w:rPr>
-          <w:rFonts w:ascii="Times New Roman" w:hAnsi="Times New Roman" w:cs="Times New Roman"/>
-          <w:sz w:val="28"/>
-          <w:szCs w:val="28"/>
         </w:rPr>
       </w:pPr>
     </w:p>
     <w:sectPr>
-      <w:footerReference w:type="default" r:id="rId22"/>
+      <w:footerReference w:type="default" r:id="rId29"/>
       <w:pgSz w:w="11906" w:h="16838"/>
       <w:pgMar w:top="1134" w:right="850" w:bottom="1134" w:left="1701" w:header="708" w:footer="708" w:gutter="0"/>
       <w:pgNumType w:start="3"/>
@@ -23939,6 +25097,7 @@
   <w:style w:type="character" w:default="1" w:styleId="a0">
     <w:name w:val="Default Paragraph Font"/>
     <w:uiPriority w:val="1"/>
+    <w:semiHidden/>
     <w:unhideWhenUsed/>
   </w:style>
   <w:style w:type="table" w:default="1" w:styleId="a1">

</xml_diff>